<commit_message>
- saveDBtoText raus --> DB schneller! - indikatior und boolean für abwechselnd an aus - zufällige auswahl von Spalte vereinfacht
</commit_message>
<xml_diff>
--- a/Protokolle/Abschlussdokumet.docx
+++ b/Protokolle/Abschlussdokumet.docx
@@ -6,62 +6,120 @@
       <w:pPr>
         <w:pStyle w:val="berschrift1"/>
         <w:jc w:val="center"/>
+        <w:rPr>
+          <w:rFonts w:ascii="Arial" w:hAnsi="Arial" w:cs="Arial"/>
+        </w:rPr>
       </w:pPr>
     </w:p>
     <w:p>
       <w:pPr>
         <w:pStyle w:val="berschrift1"/>
         <w:jc w:val="center"/>
+        <w:rPr>
+          <w:rFonts w:ascii="Arial" w:hAnsi="Arial" w:cs="Arial"/>
+        </w:rPr>
       </w:pPr>
     </w:p>
     <w:p>
       <w:pPr>
         <w:pStyle w:val="berschrift1"/>
         <w:jc w:val="center"/>
+        <w:rPr>
+          <w:rFonts w:ascii="Arial" w:hAnsi="Arial" w:cs="Arial"/>
+        </w:rPr>
       </w:pPr>
     </w:p>
     <w:p>
       <w:pPr>
         <w:pStyle w:val="berschrift1"/>
         <w:jc w:val="center"/>
+        <w:rPr>
+          <w:rFonts w:ascii="Arial" w:hAnsi="Arial" w:cs="Arial"/>
+        </w:rPr>
       </w:pPr>
     </w:p>
     <w:p>
       <w:pPr>
         <w:pStyle w:val="berschrift1"/>
         <w:jc w:val="center"/>
+        <w:rPr>
+          <w:rFonts w:ascii="Arial" w:hAnsi="Arial" w:cs="Arial"/>
+        </w:rPr>
+      </w:pPr>
+    </w:p>
+    <w:p>
+      <w:pPr>
+        <w:rPr>
+          <w:rFonts w:ascii="Arial" w:hAnsi="Arial" w:cs="Arial"/>
+        </w:rPr>
       </w:pPr>
     </w:p>
     <w:p>
       <w:pPr>
         <w:pStyle w:val="berschrift1"/>
         <w:jc w:val="center"/>
+        <w:rPr>
+          <w:rFonts w:ascii="Arial" w:hAnsi="Arial" w:cs="Arial"/>
+        </w:rPr>
       </w:pPr>
     </w:p>
     <w:p>
       <w:pPr>
         <w:pStyle w:val="berschrift1"/>
         <w:jc w:val="center"/>
+        <w:rPr>
+          <w:rFonts w:ascii="Arial" w:hAnsi="Arial" w:cs="Arial"/>
+        </w:rPr>
       </w:pPr>
     </w:p>
     <w:p>
       <w:pPr>
         <w:pStyle w:val="berschrift1"/>
         <w:jc w:val="center"/>
-      </w:pPr>
-      <w:r>
+        <w:rPr>
+          <w:rFonts w:ascii="Arial" w:hAnsi="Arial" w:cs="Arial"/>
+          <w:b/>
+          <w:sz w:val="40"/>
+        </w:rPr>
+      </w:pPr>
+      <w:r>
+        <w:rPr>
+          <w:rFonts w:ascii="Arial" w:hAnsi="Arial" w:cs="Arial"/>
+          <w:b/>
+          <w:sz w:val="40"/>
+        </w:rPr>
         <w:t xml:space="preserve">Projektbericht: </w:t>
       </w:r>
       <w:r>
+        <w:rPr>
+          <w:rFonts w:ascii="Arial" w:hAnsi="Arial" w:cs="Arial"/>
+          <w:b/>
+          <w:sz w:val="40"/>
+        </w:rPr>
         <w:t xml:space="preserve">Maschinelles Lernen am Spiel </w:t>
       </w:r>
       <w:r>
+        <w:rPr>
+          <w:rFonts w:ascii="Arial" w:hAnsi="Arial" w:cs="Arial"/>
+          <w:b/>
+          <w:sz w:val="40"/>
+        </w:rPr>
         <w:t>„</w:t>
       </w:r>
       <w:r>
+        <w:rPr>
+          <w:rFonts w:ascii="Arial" w:hAnsi="Arial" w:cs="Arial"/>
+          <w:b/>
+          <w:sz w:val="40"/>
+        </w:rPr>
         <w:t>Vier Gewinnt</w:t>
       </w:r>
       <w:r>
+        <w:rPr>
+          <w:rFonts w:ascii="Arial" w:hAnsi="Arial" w:cs="Arial"/>
+          <w:b/>
+          <w:sz w:val="40"/>
+        </w:rPr>
         <w:t>“</w:t>
       </w:r>
     </w:p>
@@ -70,104 +128,169 @@
         <w:pStyle w:val="berschrift3"/>
         <w:jc w:val="center"/>
         <w:rPr>
-          <w:sz w:val="22"/>
-        </w:rPr>
-      </w:pPr>
-      <w:r>
-        <w:rPr>
-          <w:sz w:val="22"/>
+          <w:rFonts w:ascii="Arial" w:hAnsi="Arial" w:cs="Arial"/>
+          <w:sz w:val="28"/>
+        </w:rPr>
+      </w:pPr>
+      <w:r>
+        <w:rPr>
+          <w:rFonts w:ascii="Arial" w:hAnsi="Arial" w:cs="Arial"/>
+          <w:sz w:val="28"/>
         </w:rPr>
         <w:t>B</w:t>
       </w:r>
       <w:r>
         <w:rPr>
-          <w:sz w:val="22"/>
+          <w:rFonts w:ascii="Arial" w:hAnsi="Arial" w:cs="Arial"/>
+          <w:sz w:val="28"/>
         </w:rPr>
         <w:t xml:space="preserve">usiness </w:t>
       </w:r>
       <w:r>
         <w:rPr>
-          <w:sz w:val="22"/>
+          <w:rFonts w:ascii="Arial" w:hAnsi="Arial" w:cs="Arial"/>
+          <w:sz w:val="28"/>
         </w:rPr>
         <w:t>A</w:t>
       </w:r>
       <w:r>
         <w:rPr>
-          <w:sz w:val="22"/>
+          <w:rFonts w:ascii="Arial" w:hAnsi="Arial" w:cs="Arial"/>
+          <w:sz w:val="28"/>
         </w:rPr>
         <w:t xml:space="preserve">nalytics </w:t>
       </w:r>
       <w:r>
         <w:rPr>
-          <w:sz w:val="22"/>
+          <w:rFonts w:ascii="Arial" w:hAnsi="Arial" w:cs="Arial"/>
+          <w:sz w:val="28"/>
         </w:rPr>
         <w:t>P</w:t>
       </w:r>
       <w:r>
         <w:rPr>
-          <w:sz w:val="22"/>
+          <w:rFonts w:ascii="Arial" w:hAnsi="Arial" w:cs="Arial"/>
+          <w:sz w:val="28"/>
         </w:rPr>
         <w:t>roject</w:t>
       </w:r>
       <w:r>
         <w:rPr>
-          <w:sz w:val="22"/>
+          <w:rFonts w:ascii="Arial" w:hAnsi="Arial" w:cs="Arial"/>
+          <w:sz w:val="28"/>
         </w:rPr>
         <w:t xml:space="preserve"> von Jonathan </w:t>
       </w:r>
       <w:proofErr w:type="spellStart"/>
       <w:r>
         <w:rPr>
-          <w:sz w:val="22"/>
+          <w:rFonts w:ascii="Arial" w:hAnsi="Arial" w:cs="Arial"/>
+          <w:sz w:val="28"/>
         </w:rPr>
         <w:t>Cawalla</w:t>
       </w:r>
       <w:proofErr w:type="spellEnd"/>
       <w:r>
         <w:rPr>
-          <w:sz w:val="22"/>
+          <w:rFonts w:ascii="Arial" w:hAnsi="Arial" w:cs="Arial"/>
+          <w:sz w:val="28"/>
         </w:rPr>
         <w:t xml:space="preserve">, Lena </w:t>
       </w:r>
       <w:proofErr w:type="spellStart"/>
       <w:r>
         <w:rPr>
-          <w:sz w:val="22"/>
+          <w:rFonts w:ascii="Arial" w:hAnsi="Arial" w:cs="Arial"/>
+          <w:sz w:val="28"/>
         </w:rPr>
         <w:t>Gräwe</w:t>
       </w:r>
       <w:proofErr w:type="spellEnd"/>
       <w:r>
         <w:rPr>
-          <w:sz w:val="22"/>
+          <w:rFonts w:ascii="Arial" w:hAnsi="Arial" w:cs="Arial"/>
+          <w:sz w:val="28"/>
         </w:rPr>
         <w:t>, Ahmad Haschemi und Lena Knickmeier</w:t>
       </w:r>
     </w:p>
-    <w:p/>
-    <w:p>
-      <w:r>
+    <w:p>
+      <w:pPr>
+        <w:rPr>
+          <w:rFonts w:ascii="Arial" w:hAnsi="Arial" w:cs="Arial"/>
+        </w:rPr>
+      </w:pPr>
+    </w:p>
+    <w:p>
+      <w:pPr>
+        <w:rPr>
+          <w:rFonts w:ascii="Arial" w:hAnsi="Arial" w:cs="Arial"/>
+        </w:rPr>
+      </w:pPr>
+      <w:r>
+        <w:rPr>
+          <w:rFonts w:ascii="Arial" w:hAnsi="Arial" w:cs="Arial"/>
+        </w:rPr>
         <w:br w:type="page"/>
       </w:r>
+      <w:bookmarkStart w:id="0" w:name="_GoBack"/>
+      <w:bookmarkEnd w:id="0"/>
     </w:p>
     <w:p>
       <w:pPr>
         <w:pStyle w:val="berschrift2"/>
-      </w:pPr>
-      <w:r>
+        <w:rPr>
+          <w:rFonts w:ascii="Arial" w:hAnsi="Arial" w:cs="Arial"/>
+        </w:rPr>
+      </w:pPr>
+      <w:r>
+        <w:rPr>
+          <w:rFonts w:ascii="Arial" w:hAnsi="Arial" w:cs="Arial"/>
+        </w:rPr>
         <w:lastRenderedPageBreak/>
+        <w:t>1</w:t>
+      </w:r>
+      <w:r>
+        <w:rPr>
+          <w:rFonts w:ascii="Arial" w:hAnsi="Arial" w:cs="Arial"/>
+        </w:rPr>
+        <w:t>.</w:t>
+      </w:r>
+      <w:r>
+        <w:rPr>
+          <w:rFonts w:ascii="Arial" w:hAnsi="Arial" w:cs="Arial"/>
+        </w:rPr>
+        <w:t xml:space="preserve"> </w:t>
+      </w:r>
+      <w:r>
+        <w:rPr>
+          <w:rFonts w:ascii="Arial" w:hAnsi="Arial" w:cs="Arial"/>
+        </w:rPr>
         <w:t>Einl</w:t>
       </w:r>
       <w:r>
+        <w:rPr>
+          <w:rFonts w:ascii="Arial" w:hAnsi="Arial" w:cs="Arial"/>
+        </w:rPr>
         <w:t>eitung</w:t>
       </w:r>
     </w:p>
     <w:p>
       <w:pPr>
-        <w:pStyle w:val="berschrift2"/>
-        <w:ind w:firstLine="360"/>
-      </w:pPr>
-      <w:r>
+        <w:rPr>
+          <w:rFonts w:ascii="Arial" w:hAnsi="Arial" w:cs="Arial"/>
+        </w:rPr>
+      </w:pPr>
+      <w:r>
+        <w:rPr>
+          <w:rFonts w:ascii="Arial" w:hAnsi="Arial" w:cs="Arial"/>
+        </w:rPr>
+        <w:t xml:space="preserve">1.1) </w:t>
+      </w:r>
+      <w:r>
+        <w:rPr>
+          <w:rFonts w:ascii="Arial" w:hAnsi="Arial" w:cs="Arial"/>
+        </w:rPr>
         <w:t>Aufgabenstellung</w:t>
       </w:r>
     </w:p>
@@ -178,16 +301,28 @@
           <w:ilvl w:val="0"/>
           <w:numId w:val="1"/>
         </w:numPr>
-      </w:pPr>
-      <w:r>
+        <w:rPr>
+          <w:rFonts w:ascii="Arial" w:hAnsi="Arial" w:cs="Arial"/>
+        </w:rPr>
+      </w:pPr>
+      <w:r>
+        <w:rPr>
+          <w:rFonts w:ascii="Arial" w:hAnsi="Arial" w:cs="Arial"/>
+        </w:rPr>
         <w:t xml:space="preserve">Angelehnt an die von Google implementierte KI für </w:t>
       </w:r>
       <w:proofErr w:type="spellStart"/>
       <w:r>
+        <w:rPr>
+          <w:rFonts w:ascii="Arial" w:hAnsi="Arial" w:cs="Arial"/>
+        </w:rPr>
         <w:t>AlphaGo</w:t>
       </w:r>
       <w:proofErr w:type="spellEnd"/>
       <w:r>
+        <w:rPr>
+          <w:rFonts w:ascii="Arial" w:hAnsi="Arial" w:cs="Arial"/>
+        </w:rPr>
         <w:t xml:space="preserve"> eine KI implementieren</w:t>
       </w:r>
     </w:p>
@@ -198,21 +333,77 @@
           <w:ilvl w:val="0"/>
           <w:numId w:val="1"/>
         </w:numPr>
-      </w:pPr>
-      <w:r>
+        <w:rPr>
+          <w:rFonts w:ascii="Arial" w:hAnsi="Arial" w:cs="Arial"/>
+        </w:rPr>
+      </w:pPr>
+      <w:r>
+        <w:rPr>
+          <w:rFonts w:ascii="Arial" w:hAnsi="Arial" w:cs="Arial"/>
+        </w:rPr>
         <w:t>Anwendung von M</w:t>
       </w:r>
       <w:r>
+        <w:rPr>
+          <w:rFonts w:ascii="Arial" w:hAnsi="Arial" w:cs="Arial"/>
+        </w:rPr>
         <w:t xml:space="preserve">aschinellem Lernen </w:t>
       </w:r>
     </w:p>
     <w:p>
       <w:pPr>
+        <w:pStyle w:val="Listenabsatz"/>
+        <w:ind w:left="1080"/>
+        <w:rPr>
+          <w:rFonts w:ascii="Arial" w:hAnsi="Arial" w:cs="Arial"/>
+        </w:rPr>
+      </w:pPr>
+    </w:p>
+    <w:p>
+      <w:pPr>
         <w:pStyle w:val="berschrift2"/>
-        <w:ind w:firstLine="360"/>
-      </w:pPr>
-      <w:r>
-        <w:t>Wissenschaftlicher Charakter</w:t>
+        <w:rPr>
+          <w:rFonts w:ascii="Arial" w:hAnsi="Arial" w:cs="Arial"/>
+        </w:rPr>
+      </w:pPr>
+      <w:r>
+        <w:rPr>
+          <w:rFonts w:ascii="Arial" w:hAnsi="Arial" w:cs="Arial"/>
+        </w:rPr>
+        <w:t xml:space="preserve">2. </w:t>
+      </w:r>
+      <w:r>
+        <w:rPr>
+          <w:rFonts w:ascii="Arial" w:hAnsi="Arial" w:cs="Arial"/>
+        </w:rPr>
+        <w:t>Umsetzung</w:t>
+      </w:r>
+      <w:r>
+        <w:rPr>
+          <w:rFonts w:ascii="Arial" w:hAnsi="Arial" w:cs="Arial"/>
+        </w:rPr>
+        <w:t xml:space="preserve"> der Trainingsumgebung</w:t>
+      </w:r>
+    </w:p>
+    <w:p>
+      <w:pPr>
+        <w:ind w:firstLine="372"/>
+        <w:rPr>
+          <w:rFonts w:ascii="Arial" w:hAnsi="Arial" w:cs="Arial"/>
+        </w:rPr>
+      </w:pPr>
+    </w:p>
+    <w:p>
+      <w:pPr>
+        <w:rPr>
+          <w:rFonts w:ascii="Arial" w:hAnsi="Arial" w:cs="Arial"/>
+        </w:rPr>
+      </w:pPr>
+      <w:r>
+        <w:rPr>
+          <w:rFonts w:ascii="Arial" w:hAnsi="Arial" w:cs="Arial"/>
+        </w:rPr>
+        <w:t>2.1) Vier Gewinnt</w:t>
       </w:r>
     </w:p>
     <w:p>
@@ -222,21 +413,15 @@
           <w:ilvl w:val="0"/>
           <w:numId w:val="5"/>
         </w:numPr>
-      </w:pPr>
-      <w:r>
-        <w:t xml:space="preserve">Vergleich von </w:t>
-      </w:r>
-      <w:r>
-        <w:t>zwei Methoden von Maschinellem Lernen</w:t>
-      </w:r>
-    </w:p>
-    <w:p>
-      <w:pPr>
-        <w:pStyle w:val="berschrift2"/>
-        <w:ind w:firstLine="360"/>
-      </w:pPr>
-      <w:r>
-        <w:t>Methoden</w:t>
+        <w:rPr>
+          <w:rFonts w:ascii="Arial" w:hAnsi="Arial" w:cs="Arial"/>
+        </w:rPr>
+      </w:pPr>
+      <w:r>
+        <w:rPr>
+          <w:rFonts w:ascii="Arial" w:hAnsi="Arial" w:cs="Arial"/>
+        </w:rPr>
+        <w:t>Suche nach fertigen Implementationen und Anpassung</w:t>
       </w:r>
     </w:p>
     <w:p>
@@ -244,17 +429,593 @@
         <w:pStyle w:val="Listenabsatz"/>
         <w:numPr>
           <w:ilvl w:val="0"/>
-          <w:numId w:val="2"/>
+          <w:numId w:val="5"/>
         </w:numPr>
-      </w:pPr>
-      <w:r>
-        <w:t>Reinforcement Learning</w:t>
-      </w:r>
-      <w:r>
-        <w:t>:</w:t>
-      </w:r>
-      <w:r>
-        <w:t xml:space="preserve"> Q-Learning</w:t>
+        <w:rPr>
+          <w:rFonts w:ascii="Arial" w:hAnsi="Arial" w:cs="Arial"/>
+        </w:rPr>
+      </w:pPr>
+      <w:r>
+        <w:rPr>
+          <w:rFonts w:ascii="Arial" w:hAnsi="Arial" w:cs="Arial"/>
+        </w:rPr>
+        <w:t>Viele der g</w:t>
+      </w:r>
+      <w:r>
+        <w:rPr>
+          <w:rFonts w:ascii="Arial" w:hAnsi="Arial" w:cs="Arial"/>
+        </w:rPr>
+        <w:t>efunden</w:t>
+      </w:r>
+      <w:r>
+        <w:rPr>
+          <w:rFonts w:ascii="Arial" w:hAnsi="Arial" w:cs="Arial"/>
+        </w:rPr>
+        <w:t>en</w:t>
+      </w:r>
+      <w:r>
+        <w:rPr>
+          <w:rFonts w:ascii="Arial" w:hAnsi="Arial" w:cs="Arial"/>
+        </w:rPr>
+        <w:t xml:space="preserve"> Implementationen waren unbrauchbar, da sie nicht in der Größe anpassbar waren.</w:t>
+      </w:r>
+    </w:p>
+    <w:p>
+      <w:pPr>
+        <w:pStyle w:val="Listenabsatz"/>
+        <w:numPr>
+          <w:ilvl w:val="0"/>
+          <w:numId w:val="5"/>
+        </w:numPr>
+        <w:rPr>
+          <w:rFonts w:ascii="Arial" w:hAnsi="Arial" w:cs="Arial"/>
+        </w:rPr>
+      </w:pPr>
+      <w:r>
+        <w:rPr>
+          <w:rFonts w:ascii="Arial" w:hAnsi="Arial" w:cs="Arial"/>
+        </w:rPr>
+        <w:t>Viel Zeit in eine Implementation investiert, die sich zwar in der Größe anpassen ließ, jedoch war es uns nicht möglich</w:t>
+      </w:r>
+      <w:r>
+        <w:rPr>
+          <w:rFonts w:ascii="Arial" w:hAnsi="Arial" w:cs="Arial"/>
+        </w:rPr>
+        <w:t>,</w:t>
+      </w:r>
+      <w:r>
+        <w:rPr>
+          <w:rFonts w:ascii="Arial" w:hAnsi="Arial" w:cs="Arial"/>
+        </w:rPr>
+        <w:t xml:space="preserve"> eine zweite KI korrekt an das Spiel anzubinden.</w:t>
+      </w:r>
+    </w:p>
+    <w:p>
+      <w:pPr>
+        <w:pStyle w:val="Listenabsatz"/>
+        <w:numPr>
+          <w:ilvl w:val="0"/>
+          <w:numId w:val="5"/>
+        </w:numPr>
+        <w:rPr>
+          <w:rFonts w:ascii="Arial" w:hAnsi="Arial" w:cs="Arial"/>
+        </w:rPr>
+      </w:pPr>
+      <w:r>
+        <w:rPr>
+          <w:rFonts w:ascii="Arial" w:hAnsi="Arial" w:cs="Arial"/>
+        </w:rPr>
+        <w:t>Eigene Implementierung des Spiels</w:t>
+      </w:r>
+      <w:r>
+        <w:rPr>
+          <w:rFonts w:ascii="Arial" w:hAnsi="Arial" w:cs="Arial"/>
+        </w:rPr>
+        <w:t>, u</w:t>
+      </w:r>
+      <w:r>
+        <w:rPr>
+          <w:rFonts w:ascii="Arial" w:hAnsi="Arial" w:cs="Arial"/>
+        </w:rPr>
+        <w:t>m nicht noch mehr Zeit zu verlieren</w:t>
+      </w:r>
+    </w:p>
+    <w:p>
+      <w:pPr>
+        <w:pStyle w:val="Listenabsatz"/>
+        <w:numPr>
+          <w:ilvl w:val="0"/>
+          <w:numId w:val="5"/>
+        </w:numPr>
+        <w:rPr>
+          <w:rFonts w:ascii="Arial" w:hAnsi="Arial" w:cs="Arial"/>
+        </w:rPr>
+      </w:pPr>
+      <w:r>
+        <w:rPr>
+          <w:rFonts w:ascii="Arial" w:hAnsi="Arial" w:cs="Arial"/>
+        </w:rPr>
+        <w:t xml:space="preserve">Turnier-Modus: </w:t>
+      </w:r>
+      <w:r>
+        <w:rPr>
+          <w:rFonts w:ascii="Arial" w:hAnsi="Arial" w:cs="Arial"/>
+        </w:rPr>
+        <w:t>Zur Auswertung der KI(s) gedacht.</w:t>
+      </w:r>
+      <w:r>
+        <w:rPr>
+          <w:rFonts w:ascii="Arial" w:hAnsi="Arial" w:cs="Arial"/>
+        </w:rPr>
+        <w:t xml:space="preserve"> </w:t>
+      </w:r>
+      <w:r>
+        <w:rPr>
+          <w:rFonts w:ascii="Arial" w:hAnsi="Arial" w:cs="Arial"/>
+        </w:rPr>
+        <w:t>KI lernt in diesem Modus nicht weiter, sondern zeig nur wie gut diese mit dem bisherigen Training spielen kann.</w:t>
+      </w:r>
+    </w:p>
+    <w:p>
+      <w:pPr>
+        <w:pStyle w:val="Listenabsatz"/>
+        <w:rPr>
+          <w:rFonts w:ascii="Arial" w:hAnsi="Arial" w:cs="Arial"/>
+        </w:rPr>
+      </w:pPr>
+    </w:p>
+    <w:p>
+      <w:pPr>
+        <w:pStyle w:val="Listenabsatz"/>
+        <w:numPr>
+          <w:ilvl w:val="1"/>
+          <w:numId w:val="16"/>
+        </w:numPr>
+        <w:rPr>
+          <w:rFonts w:ascii="Arial" w:hAnsi="Arial" w:cs="Arial"/>
+        </w:rPr>
+      </w:pPr>
+      <w:r>
+        <w:rPr>
+          <w:rFonts w:ascii="Arial" w:hAnsi="Arial" w:cs="Arial"/>
+        </w:rPr>
+        <w:t xml:space="preserve"> </w:t>
+      </w:r>
+      <w:r>
+        <w:rPr>
+          <w:rFonts w:ascii="Arial" w:hAnsi="Arial" w:cs="Arial"/>
+        </w:rPr>
+        <w:t xml:space="preserve">Nicht-lernende KI für das Training </w:t>
+      </w:r>
+    </w:p>
+    <w:p>
+      <w:pPr>
+        <w:pStyle w:val="Listenabsatz"/>
+        <w:numPr>
+          <w:ilvl w:val="0"/>
+          <w:numId w:val="17"/>
+        </w:numPr>
+        <w:rPr>
+          <w:rFonts w:ascii="Arial" w:hAnsi="Arial" w:cs="Arial"/>
+        </w:rPr>
+      </w:pPr>
+      <w:r>
+        <w:rPr>
+          <w:rFonts w:ascii="Arial" w:hAnsi="Arial" w:cs="Arial"/>
+        </w:rPr>
+        <w:t>Um eine Basis zu haben</w:t>
+      </w:r>
+      <w:r>
+        <w:rPr>
+          <w:rFonts w:ascii="Arial" w:hAnsi="Arial" w:cs="Arial"/>
+        </w:rPr>
+        <w:t>,</w:t>
+      </w:r>
+      <w:r>
+        <w:rPr>
+          <w:rFonts w:ascii="Arial" w:hAnsi="Arial" w:cs="Arial"/>
+        </w:rPr>
+        <w:t xml:space="preserve"> mit der die KI(s) lernen könne</w:t>
+      </w:r>
+      <w:r>
+        <w:rPr>
+          <w:rFonts w:ascii="Arial" w:hAnsi="Arial" w:cs="Arial"/>
+        </w:rPr>
+        <w:t>n,</w:t>
+      </w:r>
+      <w:r>
+        <w:rPr>
+          <w:rFonts w:ascii="Arial" w:hAnsi="Arial" w:cs="Arial"/>
+        </w:rPr>
+        <w:t xml:space="preserve"> haben wir eine KI geschrieben, die allein mit </w:t>
+      </w:r>
+      <w:proofErr w:type="spellStart"/>
+      <w:r>
+        <w:rPr>
+          <w:rFonts w:ascii="Arial" w:hAnsi="Arial" w:cs="Arial"/>
+        </w:rPr>
+        <w:t>if</w:t>
+      </w:r>
+      <w:proofErr w:type="spellEnd"/>
+      <w:r>
+        <w:rPr>
+          <w:rFonts w:ascii="Arial" w:hAnsi="Arial" w:cs="Arial"/>
+        </w:rPr>
+        <w:t>-Abfragen und Schleifen arbeitet.</w:t>
+      </w:r>
+    </w:p>
+    <w:p>
+      <w:pPr>
+        <w:pStyle w:val="Listenabsatz"/>
+        <w:numPr>
+          <w:ilvl w:val="0"/>
+          <w:numId w:val="17"/>
+        </w:numPr>
+        <w:rPr>
+          <w:rFonts w:ascii="Arial" w:hAnsi="Arial" w:cs="Arial"/>
+        </w:rPr>
+      </w:pPr>
+      <w:r>
+        <w:rPr>
+          <w:rFonts w:ascii="Arial" w:hAnsi="Arial" w:cs="Arial"/>
+        </w:rPr>
+        <w:t>Den Algorithmus haben wir aus einer anderen Implementation übernommen.</w:t>
+      </w:r>
+    </w:p>
+    <w:p>
+      <w:pPr>
+        <w:pStyle w:val="Listenabsatz"/>
+        <w:ind w:left="1440"/>
+        <w:rPr>
+          <w:rFonts w:ascii="Arial" w:hAnsi="Arial" w:cs="Arial"/>
+        </w:rPr>
+      </w:pPr>
+    </w:p>
+    <w:p>
+      <w:pPr>
+        <w:pStyle w:val="Listenabsatz"/>
+        <w:numPr>
+          <w:ilvl w:val="1"/>
+          <w:numId w:val="16"/>
+        </w:numPr>
+        <w:rPr>
+          <w:rFonts w:ascii="Arial" w:hAnsi="Arial" w:cs="Arial"/>
+        </w:rPr>
+      </w:pPr>
+      <w:r>
+        <w:rPr>
+          <w:rFonts w:ascii="Arial" w:hAnsi="Arial" w:cs="Arial"/>
+        </w:rPr>
+        <w:t xml:space="preserve"> </w:t>
+      </w:r>
+      <w:r>
+        <w:rPr>
+          <w:rFonts w:ascii="Arial" w:hAnsi="Arial" w:cs="Arial"/>
+        </w:rPr>
+        <w:t>Datenbank</w:t>
+      </w:r>
+      <w:r>
+        <w:rPr>
+          <w:rFonts w:ascii="Arial" w:hAnsi="Arial" w:cs="Arial"/>
+        </w:rPr>
+        <w:t xml:space="preserve"> und Binär-Codierung</w:t>
+      </w:r>
+    </w:p>
+    <w:p>
+      <w:pPr>
+        <w:pStyle w:val="Listenabsatz"/>
+        <w:numPr>
+          <w:ilvl w:val="0"/>
+          <w:numId w:val="9"/>
+        </w:numPr>
+        <w:rPr>
+          <w:rFonts w:ascii="Arial" w:hAnsi="Arial" w:cs="Arial"/>
+        </w:rPr>
+      </w:pPr>
+      <w:r>
+        <w:rPr>
+          <w:rFonts w:ascii="Arial" w:hAnsi="Arial" w:cs="Arial"/>
+        </w:rPr>
+        <w:t>Datenbank</w:t>
+      </w:r>
+      <w:r>
+        <w:rPr>
+          <w:rFonts w:ascii="Arial" w:hAnsi="Arial" w:cs="Arial"/>
+        </w:rPr>
+        <w:t>, die intern mit</w:t>
+      </w:r>
+      <w:r>
+        <w:rPr>
+          <w:rFonts w:ascii="Arial" w:hAnsi="Arial" w:cs="Arial"/>
+        </w:rPr>
+        <w:t xml:space="preserve"> zwei ineinander verschachtelten </w:t>
+      </w:r>
+      <w:proofErr w:type="spellStart"/>
+      <w:r>
+        <w:rPr>
+          <w:rFonts w:ascii="Arial" w:hAnsi="Arial" w:cs="Arial"/>
+        </w:rPr>
+        <w:t>HashMaps</w:t>
+      </w:r>
+      <w:proofErr w:type="spellEnd"/>
+      <w:r>
+        <w:rPr>
+          <w:rFonts w:ascii="Arial" w:hAnsi="Arial" w:cs="Arial"/>
+        </w:rPr>
+        <w:t xml:space="preserve"> implementiert ist. Dabei enthält die erste HashMap, den aktuellen State (Spielfeld) und die darin enthaltene HashMap, die Actions (Züge, also Spalten in die geworfen wird) enthält und das Value (Bewertung) für diese Action.</w:t>
+      </w:r>
+    </w:p>
+    <w:p>
+      <w:pPr>
+        <w:pStyle w:val="Listenabsatz"/>
+        <w:numPr>
+          <w:ilvl w:val="0"/>
+          <w:numId w:val="9"/>
+        </w:numPr>
+        <w:rPr>
+          <w:rFonts w:ascii="Arial" w:hAnsi="Arial" w:cs="Arial"/>
+        </w:rPr>
+      </w:pPr>
+      <w:r>
+        <w:rPr>
+          <w:rFonts w:ascii="Arial" w:hAnsi="Arial" w:cs="Arial"/>
+        </w:rPr>
+        <w:t xml:space="preserve">Methoden zum Einfügen, Updaten </w:t>
+      </w:r>
+      <w:r>
+        <w:rPr>
+          <w:rFonts w:ascii="Arial" w:hAnsi="Arial" w:cs="Arial"/>
+        </w:rPr>
+        <w:t>sowie Speicher</w:t>
+      </w:r>
+      <w:r>
+        <w:rPr>
+          <w:rFonts w:ascii="Arial" w:hAnsi="Arial" w:cs="Arial"/>
+        </w:rPr>
+        <w:t>n</w:t>
+      </w:r>
+      <w:r>
+        <w:rPr>
+          <w:rFonts w:ascii="Arial" w:hAnsi="Arial" w:cs="Arial"/>
+        </w:rPr>
+        <w:t xml:space="preserve"> und Laden der Datenbank.</w:t>
+      </w:r>
+    </w:p>
+    <w:p>
+      <w:pPr>
+        <w:pStyle w:val="Listenabsatz"/>
+        <w:numPr>
+          <w:ilvl w:val="0"/>
+          <w:numId w:val="9"/>
+        </w:numPr>
+        <w:rPr>
+          <w:rFonts w:ascii="Arial" w:hAnsi="Arial" w:cs="Arial"/>
+        </w:rPr>
+      </w:pPr>
+      <w:r>
+        <w:rPr>
+          <w:rFonts w:ascii="Arial" w:hAnsi="Arial" w:cs="Arial"/>
+        </w:rPr>
+        <w:t>Hash-Codierung Veränderung</w:t>
+      </w:r>
+    </w:p>
+    <w:p>
+      <w:pPr>
+        <w:pStyle w:val="Listenabsatz"/>
+        <w:numPr>
+          <w:ilvl w:val="0"/>
+          <w:numId w:val="9"/>
+        </w:numPr>
+        <w:rPr>
+          <w:rFonts w:ascii="Arial" w:hAnsi="Arial" w:cs="Arial"/>
+        </w:rPr>
+      </w:pPr>
+      <w:r>
+        <w:rPr>
+          <w:rFonts w:ascii="Arial" w:hAnsi="Arial" w:cs="Arial"/>
+        </w:rPr>
+        <w:t xml:space="preserve">Speichern und Laden </w:t>
+      </w:r>
+      <w:r>
+        <w:rPr>
+          <w:rFonts w:ascii="Arial" w:hAnsi="Arial" w:cs="Arial"/>
+        </w:rPr>
+        <w:sym w:font="Wingdings" w:char="F0E0"/>
+      </w:r>
+      <w:r>
+        <w:rPr>
+          <w:rFonts w:ascii="Arial" w:hAnsi="Arial" w:cs="Arial"/>
+        </w:rPr>
+        <w:t xml:space="preserve"> Lernen unterbrechen /fortsetzen</w:t>
+      </w:r>
+    </w:p>
+    <w:p>
+      <w:pPr>
+        <w:pStyle w:val="Listenabsatz"/>
+        <w:numPr>
+          <w:ilvl w:val="0"/>
+          <w:numId w:val="9"/>
+        </w:numPr>
+        <w:rPr>
+          <w:rFonts w:ascii="Arial" w:hAnsi="Arial" w:cs="Arial"/>
+        </w:rPr>
+      </w:pPr>
+      <w:r>
+        <w:rPr>
+          <w:rFonts w:ascii="Arial" w:hAnsi="Arial" w:cs="Arial"/>
+        </w:rPr>
+        <w:t xml:space="preserve">Perfektes </w:t>
+      </w:r>
+      <w:proofErr w:type="spellStart"/>
+      <w:r>
+        <w:rPr>
+          <w:rFonts w:ascii="Arial" w:hAnsi="Arial" w:cs="Arial"/>
+        </w:rPr>
+        <w:t>Hashing</w:t>
+      </w:r>
+      <w:proofErr w:type="spellEnd"/>
+      <w:r>
+        <w:rPr>
+          <w:rFonts w:ascii="Arial" w:hAnsi="Arial" w:cs="Arial"/>
+        </w:rPr>
+        <w:t xml:space="preserve"> ^^</w:t>
+      </w:r>
+    </w:p>
+    <w:p>
+      <w:pPr>
+        <w:pStyle w:val="Listenabsatz"/>
+        <w:ind w:left="1440"/>
+        <w:rPr>
+          <w:rFonts w:ascii="Arial" w:hAnsi="Arial" w:cs="Arial"/>
+        </w:rPr>
+      </w:pPr>
+    </w:p>
+    <w:p>
+      <w:pPr>
+        <w:pStyle w:val="Listenabsatz"/>
+        <w:numPr>
+          <w:ilvl w:val="0"/>
+          <w:numId w:val="13"/>
+        </w:numPr>
+        <w:rPr>
+          <w:rFonts w:ascii="Arial" w:hAnsi="Arial" w:cs="Arial"/>
+        </w:rPr>
+      </w:pPr>
+      <w:r>
+        <w:rPr>
+          <w:rFonts w:ascii="Arial" w:hAnsi="Arial" w:cs="Arial"/>
+        </w:rPr>
+        <w:t xml:space="preserve">BC: </w:t>
+      </w:r>
+      <w:r>
+        <w:rPr>
+          <w:rFonts w:ascii="Arial" w:hAnsi="Arial" w:cs="Arial"/>
+        </w:rPr>
+        <w:t xml:space="preserve">Zum Speichern der Spielzustände </w:t>
+      </w:r>
+      <w:r>
+        <w:rPr>
+          <w:rFonts w:ascii="Arial" w:hAnsi="Arial" w:cs="Arial"/>
+        </w:rPr>
+        <w:t>sind</w:t>
+      </w:r>
+      <w:r>
+        <w:rPr>
+          <w:rFonts w:ascii="Arial" w:hAnsi="Arial" w:cs="Arial"/>
+        </w:rPr>
+        <w:t xml:space="preserve"> zwei M</w:t>
+      </w:r>
+      <w:r>
+        <w:rPr>
+          <w:rFonts w:ascii="Arial" w:hAnsi="Arial" w:cs="Arial"/>
+        </w:rPr>
+        <w:t xml:space="preserve">ethoden implementiert, die </w:t>
+      </w:r>
+      <w:proofErr w:type="gramStart"/>
+      <w:r>
+        <w:rPr>
+          <w:rFonts w:ascii="Arial" w:hAnsi="Arial" w:cs="Arial"/>
+        </w:rPr>
+        <w:t>zwei-</w:t>
+      </w:r>
+      <w:r>
+        <w:rPr>
+          <w:rFonts w:ascii="Arial" w:hAnsi="Arial" w:cs="Arial"/>
+        </w:rPr>
+        <w:t>dimensionale</w:t>
+      </w:r>
+      <w:proofErr w:type="gramEnd"/>
+      <w:r>
+        <w:rPr>
+          <w:rFonts w:ascii="Arial" w:hAnsi="Arial" w:cs="Arial"/>
+        </w:rPr>
+        <w:t xml:space="preserve"> Array</w:t>
+      </w:r>
+      <w:r>
+        <w:rPr>
+          <w:rFonts w:ascii="Arial" w:hAnsi="Arial" w:cs="Arial"/>
+        </w:rPr>
+        <w:t>s in eine</w:t>
+      </w:r>
+      <w:r>
+        <w:rPr>
+          <w:rFonts w:ascii="Arial" w:hAnsi="Arial" w:cs="Arial"/>
+        </w:rPr>
+        <w:t xml:space="preserve"> Dimension umwandeln und umgekehrt, ohne </w:t>
+      </w:r>
+      <w:r>
+        <w:rPr>
+          <w:rFonts w:ascii="Arial" w:hAnsi="Arial" w:cs="Arial"/>
+        </w:rPr>
+        <w:t>dass</w:t>
+      </w:r>
+      <w:r>
+        <w:rPr>
+          <w:rFonts w:ascii="Arial" w:hAnsi="Arial" w:cs="Arial"/>
+        </w:rPr>
+        <w:t xml:space="preserve"> dabei</w:t>
+      </w:r>
+      <w:r>
+        <w:rPr>
+          <w:rFonts w:ascii="Arial" w:hAnsi="Arial" w:cs="Arial"/>
+        </w:rPr>
+        <w:t xml:space="preserve"> Informationen verloren</w:t>
+      </w:r>
+      <w:r>
+        <w:rPr>
+          <w:rFonts w:ascii="Arial" w:hAnsi="Arial" w:cs="Arial"/>
+        </w:rPr>
+        <w:t xml:space="preserve"> gehen.</w:t>
+      </w:r>
+    </w:p>
+    <w:p>
+      <w:pPr>
+        <w:pStyle w:val="Listenabsatz"/>
+        <w:rPr>
+          <w:rFonts w:ascii="Arial" w:hAnsi="Arial" w:cs="Arial"/>
+        </w:rPr>
+      </w:pPr>
+    </w:p>
+    <w:p>
+      <w:pPr>
+        <w:pStyle w:val="berschrift2"/>
+        <w:numPr>
+          <w:ilvl w:val="0"/>
+          <w:numId w:val="16"/>
+        </w:numPr>
+        <w:rPr>
+          <w:rFonts w:ascii="Arial" w:hAnsi="Arial" w:cs="Arial"/>
+        </w:rPr>
+      </w:pPr>
+      <w:r>
+        <w:rPr>
+          <w:rFonts w:ascii="Arial" w:hAnsi="Arial" w:cs="Arial"/>
+        </w:rPr>
+        <w:t>Q-Learning</w:t>
+      </w:r>
+    </w:p>
+    <w:p>
+      <w:pPr>
+        <w:pStyle w:val="Listenabsatz"/>
+        <w:numPr>
+          <w:ilvl w:val="1"/>
+          <w:numId w:val="18"/>
+        </w:numPr>
+        <w:rPr>
+          <w:rFonts w:ascii="Arial" w:hAnsi="Arial" w:cs="Arial"/>
+        </w:rPr>
+      </w:pPr>
+      <w:r>
+        <w:rPr>
+          <w:rFonts w:ascii="Arial" w:hAnsi="Arial" w:cs="Arial"/>
+        </w:rPr>
+        <w:t xml:space="preserve"> Erläuterung der Meth</w:t>
+      </w:r>
+      <w:r>
+        <w:rPr>
+          <w:rFonts w:ascii="Arial" w:hAnsi="Arial" w:cs="Arial"/>
+        </w:rPr>
+        <w:t>ode, Literaturrecherche</w:t>
       </w:r>
     </w:p>
     <w:p>
@@ -264,26 +1025,29 @@
           <w:ilvl w:val="0"/>
           <w:numId w:val="8"/>
         </w:numPr>
-      </w:pPr>
-      <w:r>
+        <w:rPr>
+          <w:rFonts w:ascii="Arial" w:hAnsi="Arial" w:cs="Arial"/>
+        </w:rPr>
+      </w:pPr>
+      <w:r>
+        <w:rPr>
+          <w:rFonts w:ascii="Arial" w:hAnsi="Arial" w:cs="Arial"/>
+        </w:rPr>
         <w:t xml:space="preserve">KI erhält für Spielzüge positive oder negative </w:t>
       </w:r>
       <w:proofErr w:type="spellStart"/>
       <w:r>
+        <w:rPr>
+          <w:rFonts w:ascii="Arial" w:hAnsi="Arial" w:cs="Arial"/>
+        </w:rPr>
         <w:t>Rewards</w:t>
       </w:r>
       <w:proofErr w:type="spellEnd"/>
       <w:r>
-        <w:t xml:space="preserve"> und sammelt dadurch küns</w:t>
-      </w:r>
-      <w:r>
-        <w:t>tlich</w:t>
-      </w:r>
-      <w:r>
-        <w:t xml:space="preserve"> Erfahrungen</w:t>
-      </w:r>
-      <w:r>
-        <w:t>.</w:t>
+        <w:rPr>
+          <w:rFonts w:ascii="Arial" w:hAnsi="Arial" w:cs="Arial"/>
+        </w:rPr>
+        <w:t xml:space="preserve"> und sammelt dadurch künstlich Erfahrungen.</w:t>
       </w:r>
     </w:p>
     <w:p>
@@ -293,309 +1057,58 @@
           <w:ilvl w:val="0"/>
           <w:numId w:val="8"/>
         </w:numPr>
+        <w:rPr>
+          <w:rFonts w:ascii="Arial" w:hAnsi="Arial" w:cs="Arial"/>
+        </w:rPr>
       </w:pPr>
       <w:proofErr w:type="spellStart"/>
       <w:r>
+        <w:rPr>
+          <w:rFonts w:ascii="Arial" w:hAnsi="Arial" w:cs="Arial"/>
+        </w:rPr>
         <w:t>Rewards</w:t>
       </w:r>
       <w:proofErr w:type="spellEnd"/>
       <w:r>
-        <w:t xml:space="preserve"> werden anhand des Spielausgangs vergeben</w:t>
-      </w:r>
-      <w:r>
-        <w:t>.</w:t>
+        <w:rPr>
+          <w:rFonts w:ascii="Arial" w:hAnsi="Arial" w:cs="Arial"/>
+        </w:rPr>
+        <w:t xml:space="preserve"> werden anhand des Spielausgangs vergeben.</w:t>
       </w:r>
     </w:p>
     <w:p>
       <w:pPr>
         <w:pStyle w:val="Listenabsatz"/>
-        <w:numPr>
-          <w:ilvl w:val="0"/>
-          <w:numId w:val="2"/>
-        </w:numPr>
-      </w:pPr>
-      <w:r>
-        <w:t>Neuronale Netze</w:t>
-      </w:r>
-    </w:p>
-    <w:p>
-      <w:pPr>
-        <w:pStyle w:val="Listenabsatz"/>
-        <w:numPr>
-          <w:ilvl w:val="0"/>
-          <w:numId w:val="11"/>
-        </w:numPr>
-      </w:pPr>
-      <w:r>
-        <w:t xml:space="preserve">Die nichtlineare </w:t>
-      </w:r>
-      <w:proofErr w:type="spellStart"/>
-      <w:r>
-        <w:t>Diskriminanzfunktion</w:t>
-      </w:r>
-      <w:proofErr w:type="spellEnd"/>
-      <w:r>
-        <w:t xml:space="preserve"> wird durch Wert</w:t>
-      </w:r>
-      <w:r>
-        <w:t>e</w:t>
-      </w:r>
-      <w:r>
-        <w:t xml:space="preserve"> der Knoten (Neuron</w:t>
-      </w:r>
-      <w:r>
-        <w:t>en) und das Gewicht der</w:t>
-      </w:r>
-      <w:r>
-        <w:t xml:space="preserve"> verbindenden Kanten (Synapsen) berechnet. Durch Training wird dieses Gewicht aktualisiert, um </w:t>
-      </w:r>
-      <w:r>
-        <w:t xml:space="preserve">die </w:t>
-      </w:r>
-      <w:r>
-        <w:t>beste Strategie herauszufinden</w:t>
-      </w:r>
-      <w:r>
-        <w:t>.</w:t>
-      </w:r>
-    </w:p>
-    <w:p>
-      <w:pPr>
-        <w:pStyle w:val="Listenabsatz"/>
-        <w:numPr>
-          <w:ilvl w:val="0"/>
-          <w:numId w:val="11"/>
-        </w:numPr>
-      </w:pPr>
-      <w:r>
-        <w:t>Neuronale Netze gilt als eine klassische Methode des Maschinellen</w:t>
-      </w:r>
-      <w:r>
-        <w:t xml:space="preserve"> Lernen</w:t>
-      </w:r>
-      <w:r>
-        <w:t>s, und kann zum Vergleich mit RL geeignet sein.</w:t>
-      </w:r>
-    </w:p>
-    <w:p>
-      <w:pPr>
-        <w:pStyle w:val="berschrift2"/>
-      </w:pPr>
-      <w:r>
-        <w:t xml:space="preserve">2. </w:t>
-      </w:r>
-      <w:r>
-        <w:t>Umsetzung</w:t>
-      </w:r>
-    </w:p>
-    <w:p>
-      <w:pPr>
-        <w:ind w:firstLine="372"/>
-      </w:pPr>
-    </w:p>
-    <w:p>
-      <w:r>
-        <w:t xml:space="preserve">2.1) Vier Gewinnt </w:t>
-      </w:r>
-    </w:p>
-    <w:p>
-      <w:pPr>
-        <w:ind w:firstLine="708"/>
-      </w:pPr>
-      <w:r>
-        <w:t>Suche nach fertigen Implementationen und Anpassung</w:t>
-      </w:r>
+        <w:ind w:left="1068"/>
+        <w:rPr>
+          <w:rFonts w:ascii="Arial" w:hAnsi="Arial" w:cs="Arial"/>
+        </w:rPr>
+      </w:pPr>
     </w:p>
     <w:p>
       <w:pPr>
         <w:pStyle w:val="Listenabsatz"/>
         <w:numPr>
           <w:ilvl w:val="1"/>
-          <w:numId w:val="7"/>
+          <w:numId w:val="18"/>
         </w:numPr>
-      </w:pPr>
-      <w:r>
-        <w:t>Viele der g</w:t>
-      </w:r>
-      <w:r>
-        <w:t>efunden</w:t>
-      </w:r>
-      <w:r>
-        <w:t>en</w:t>
-      </w:r>
-      <w:r>
-        <w:t xml:space="preserve"> Implementationen waren unbrauchbar, da sie nicht in der Größe anpassbar waren.</w:t>
-      </w:r>
-    </w:p>
-    <w:p>
-      <w:pPr>
-        <w:pStyle w:val="Listenabsatz"/>
-        <w:numPr>
-          <w:ilvl w:val="1"/>
-          <w:numId w:val="7"/>
-        </w:numPr>
-      </w:pPr>
-      <w:r>
-        <w:t>Viel Zeit in eine Implementation investiert, die sich zwar in der Größe anpassen ließ, jedoch war es uns nicht möglich</w:t>
-      </w:r>
-      <w:r>
-        <w:t>,</w:t>
-      </w:r>
-      <w:r>
-        <w:t xml:space="preserve"> eine zweite KI korrekt an das Spiel anzubinden.</w:t>
-      </w:r>
-    </w:p>
-    <w:p>
-      <w:pPr>
-        <w:pStyle w:val="Listenabsatz"/>
-        <w:numPr>
-          <w:ilvl w:val="1"/>
-          <w:numId w:val="7"/>
-        </w:numPr>
-      </w:pPr>
-      <w:r>
-        <w:t>Eigene Implementierung des Spiels</w:t>
-      </w:r>
-      <w:r>
-        <w:t>, u</w:t>
-      </w:r>
-      <w:bookmarkStart w:id="0" w:name="_GoBack"/>
-      <w:bookmarkEnd w:id="0"/>
-      <w:r>
-        <w:t>m nicht noch mehr Zeit zu verlieren</w:t>
-      </w:r>
-    </w:p>
-    <w:p>
-      <w:pPr>
-        <w:pStyle w:val="Listenabsatz"/>
-        <w:numPr>
-          <w:ilvl w:val="0"/>
-          <w:numId w:val="7"/>
-        </w:numPr>
-      </w:pPr>
-      <w:r>
-        <w:t>Nicht-lernende KI für das Training implementiert</w:t>
-      </w:r>
-    </w:p>
-    <w:p>
-      <w:pPr>
-        <w:pStyle w:val="Listenabsatz"/>
-        <w:numPr>
-          <w:ilvl w:val="1"/>
-          <w:numId w:val="7"/>
-        </w:numPr>
-      </w:pPr>
-      <w:r>
-        <w:t>Um eine Basis zu haben</w:t>
-      </w:r>
-      <w:r>
-        <w:t>,</w:t>
-      </w:r>
-      <w:r>
-        <w:t xml:space="preserve"> mit der die KI(s) lernen könne</w:t>
-      </w:r>
-      <w:r>
-        <w:t>n,</w:t>
-      </w:r>
-      <w:r>
-        <w:t xml:space="preserve"> haben wir eine KI geschrieben, die allein mit </w:t>
-      </w:r>
-      <w:proofErr w:type="spellStart"/>
-      <w:r>
-        <w:t>if</w:t>
-      </w:r>
-      <w:proofErr w:type="spellEnd"/>
-      <w:r>
-        <w:t>-Abfragen und Schleifen arbeitet.</w:t>
-      </w:r>
-    </w:p>
-    <w:p>
-      <w:pPr>
-        <w:pStyle w:val="Listenabsatz"/>
-        <w:numPr>
-          <w:ilvl w:val="1"/>
-          <w:numId w:val="7"/>
-        </w:numPr>
-      </w:pPr>
-      <w:r>
-        <w:t>Den Algorithmus haben wir aus einer anderen Implementation übernommen.</w:t>
-      </w:r>
-    </w:p>
-    <w:p>
-      <w:pPr>
-        <w:pStyle w:val="Listenabsatz"/>
-        <w:numPr>
-          <w:ilvl w:val="0"/>
-          <w:numId w:val="7"/>
-        </w:numPr>
-      </w:pPr>
-      <w:r>
-        <w:t>Datenbank</w:t>
-      </w:r>
-    </w:p>
-    <w:p>
-      <w:pPr>
-        <w:pStyle w:val="Listenabsatz"/>
-        <w:numPr>
-          <w:ilvl w:val="0"/>
-          <w:numId w:val="9"/>
-        </w:numPr>
-      </w:pPr>
-      <w:r>
-        <w:t>Datenbank</w:t>
-      </w:r>
-      <w:r>
-        <w:t>, die intern mit</w:t>
-      </w:r>
-      <w:r>
-        <w:t xml:space="preserve"> zwei ineinander verschachtelten </w:t>
-      </w:r>
-      <w:proofErr w:type="spellStart"/>
-      <w:r>
-        <w:t>HashMaps</w:t>
-      </w:r>
-      <w:proofErr w:type="spellEnd"/>
-      <w:r>
-        <w:t xml:space="preserve"> implementiert ist. Dabei enthält die erste HashMap, den aktuellen State (Spielfeld) und die darin enthaltene HashMap, die Actions (Züge, also Spalten in die geworfen wird) enthält und das Value (Bewertung) für diese Action.</w:t>
-      </w:r>
-    </w:p>
-    <w:p>
-      <w:pPr>
-        <w:pStyle w:val="Listenabsatz"/>
-        <w:numPr>
-          <w:ilvl w:val="0"/>
-          <w:numId w:val="9"/>
-        </w:numPr>
-      </w:pPr>
-      <w:r>
-        <w:t xml:space="preserve">Methoden zum Einfügen, Updaten </w:t>
-      </w:r>
-      <w:r>
-        <w:t>sowie Speicher</w:t>
-      </w:r>
-      <w:r>
-        <w:t>n</w:t>
-      </w:r>
-      <w:r>
-        <w:t xml:space="preserve"> und Laden der Datenbank.</w:t>
-      </w:r>
-    </w:p>
-    <w:p>
-      <w:pPr>
-        <w:pStyle w:val="Listenabsatz"/>
-      </w:pPr>
-    </w:p>
-    <w:p>
-      <w:pPr>
-        <w:pStyle w:val="Listenabsatz"/>
-        <w:numPr>
-          <w:ilvl w:val="0"/>
-          <w:numId w:val="7"/>
-        </w:numPr>
-      </w:pPr>
-      <w:r>
-        <w:t>Binär-Codierung</w:t>
-      </w:r>
+        <w:rPr>
+          <w:rFonts w:ascii="Arial" w:hAnsi="Arial" w:cs="Arial"/>
+        </w:rPr>
+      </w:pPr>
+      <w:r>
+        <w:rPr>
+          <w:rFonts w:ascii="Arial" w:hAnsi="Arial" w:cs="Arial"/>
+        </w:rPr>
+        <w:t xml:space="preserve"> Umsetzung</w:t>
+      </w:r>
+    </w:p>
+    <w:p>
+      <w:pPr>
+        <w:rPr>
+          <w:rFonts w:ascii="Arial" w:hAnsi="Arial" w:cs="Arial"/>
+        </w:rPr>
+      </w:pPr>
     </w:p>
     <w:p>
       <w:pPr>
@@ -604,64 +1117,107 @@
           <w:ilvl w:val="0"/>
           <w:numId w:val="13"/>
         </w:numPr>
-      </w:pPr>
-      <w:r>
-        <w:t xml:space="preserve">Zum Speichern der Spielzustände </w:t>
-      </w:r>
-      <w:r>
-        <w:t>sind</w:t>
-      </w:r>
-      <w:r>
-        <w:t xml:space="preserve"> zwei M</w:t>
-      </w:r>
-      <w:r>
-        <w:t xml:space="preserve">ethoden implementiert, die </w:t>
-      </w:r>
-      <w:proofErr w:type="gramStart"/>
-      <w:r>
-        <w:t>zwei-</w:t>
-      </w:r>
-      <w:r>
-        <w:t>dimensionale</w:t>
-      </w:r>
-      <w:proofErr w:type="gramEnd"/>
-      <w:r>
-        <w:t xml:space="preserve"> Array</w:t>
-      </w:r>
-      <w:r>
-        <w:t>s in eine</w:t>
-      </w:r>
-      <w:r>
-        <w:t xml:space="preserve"> Dimension umwandeln und umgekehrt, ohne </w:t>
-      </w:r>
-      <w:r>
-        <w:t>dass</w:t>
-      </w:r>
-      <w:r>
-        <w:t xml:space="preserve"> dabei</w:t>
-      </w:r>
-      <w:r>
-        <w:t xml:space="preserve"> Informationen verloren</w:t>
-      </w:r>
-      <w:r>
-        <w:t xml:space="preserve"> gehen.</w:t>
-      </w:r>
-    </w:p>
-    <w:p>
-      <w:pPr>
-        <w:pStyle w:val="Listenabsatz"/>
-      </w:pPr>
+        <w:rPr>
+          <w:rFonts w:ascii="Arial" w:hAnsi="Arial" w:cs="Arial"/>
+        </w:rPr>
+      </w:pPr>
+      <w:r>
+        <w:rPr>
+          <w:rFonts w:ascii="Arial" w:hAnsi="Arial" w:cs="Arial"/>
+        </w:rPr>
+        <w:lastRenderedPageBreak/>
+        <w:t>KI geniert mit einem Zuggenerator den besten möglichen Zug basierend auf einer Datenbank, die Belohnungen oder Bestrafungen für die KI speichert, je nachdem, ob sie gewonnen oder verloren hat.</w:t>
+      </w:r>
     </w:p>
     <w:p>
       <w:pPr>
         <w:pStyle w:val="Listenabsatz"/>
         <w:numPr>
           <w:ilvl w:val="0"/>
-          <w:numId w:val="7"/>
+          <w:numId w:val="13"/>
         </w:numPr>
-      </w:pPr>
-      <w:r>
-        <w:t>Turnier-Modus</w:t>
+        <w:rPr>
+          <w:rFonts w:ascii="Arial" w:hAnsi="Arial" w:cs="Arial"/>
+        </w:rPr>
+      </w:pPr>
+      <w:r>
+        <w:rPr>
+          <w:rFonts w:ascii="Arial" w:hAnsi="Arial" w:cs="Arial"/>
+        </w:rPr>
+        <w:t xml:space="preserve">KI betrachtet bei jedem Zug, die darauffolgenden nächsten Züge und den maximal möglichen Wert, den sie damit erreichen kann und wertet dementsprechend den aktuellen Zug mit </w:t>
+      </w:r>
+      <w:r>
+        <w:rPr>
+          <w:rFonts w:ascii="Arial" w:hAnsi="Arial" w:cs="Arial"/>
+        </w:rPr>
+        <w:t>einem gewissen Lernparameter, der bestimmt wie wichtig langfristig mögliche Züge sind.</w:t>
+      </w:r>
+    </w:p>
+    <w:p>
+      <w:pPr>
+        <w:pStyle w:val="Listenabsatz"/>
+        <w:numPr>
+          <w:ilvl w:val="0"/>
+          <w:numId w:val="13"/>
+        </w:numPr>
+        <w:rPr>
+          <w:rFonts w:ascii="Arial" w:hAnsi="Arial" w:cs="Arial"/>
+        </w:rPr>
+      </w:pPr>
+      <w:r>
+        <w:rPr>
+          <w:rFonts w:ascii="Arial" w:hAnsi="Arial" w:cs="Arial"/>
+        </w:rPr>
+        <w:t>Inverse Gegner Zug</w:t>
+      </w:r>
+    </w:p>
+    <w:p>
+      <w:pPr>
+        <w:pStyle w:val="Listenabsatz"/>
+        <w:numPr>
+          <w:ilvl w:val="0"/>
+          <w:numId w:val="13"/>
+        </w:numPr>
+        <w:rPr>
+          <w:rFonts w:ascii="Arial" w:hAnsi="Arial" w:cs="Arial"/>
+        </w:rPr>
+      </w:pPr>
+      <w:r>
+        <w:rPr>
+          <w:rFonts w:ascii="Arial" w:hAnsi="Arial" w:cs="Arial"/>
+        </w:rPr>
+        <w:t>ɛ-</w:t>
+      </w:r>
+      <w:r>
+        <w:rPr>
+          <w:rFonts w:ascii="Arial" w:hAnsi="Arial" w:cs="Arial"/>
+          <w:lang w:val="en-US"/>
+        </w:rPr>
+        <w:t xml:space="preserve"> Greedy</w:t>
+      </w:r>
+      <w:r>
+        <w:rPr>
+          <w:rFonts w:ascii="Arial" w:hAnsi="Arial" w:cs="Arial"/>
+        </w:rPr>
+        <w:t xml:space="preserve"> </w:t>
+      </w:r>
+    </w:p>
+    <w:p>
+      <w:pPr>
+        <w:pStyle w:val="berschrift2"/>
+        <w:numPr>
+          <w:ilvl w:val="0"/>
+          <w:numId w:val="18"/>
+        </w:numPr>
+        <w:rPr>
+          <w:rFonts w:ascii="Arial" w:hAnsi="Arial" w:cs="Arial"/>
+        </w:rPr>
+      </w:pPr>
+      <w:r>
+        <w:rPr>
+          <w:rFonts w:ascii="Arial" w:hAnsi="Arial" w:cs="Arial"/>
+        </w:rPr>
+        <w:t>Neuronales Netz</w:t>
       </w:r>
     </w:p>
     <w:p>
@@ -669,14 +1225,67 @@
         <w:pStyle w:val="Listenabsatz"/>
         <w:numPr>
           <w:ilvl w:val="1"/>
-          <w:numId w:val="7"/>
+          <w:numId w:val="18"/>
         </w:numPr>
-      </w:pPr>
-      <w:r>
-        <w:t>Zur Auswertung der KI(s) gedacht</w:t>
-      </w:r>
-      <w:r>
-        <w:t>.</w:t>
+        <w:rPr>
+          <w:rFonts w:ascii="Arial" w:hAnsi="Arial" w:cs="Arial"/>
+        </w:rPr>
+      </w:pPr>
+      <w:r>
+        <w:rPr>
+          <w:rFonts w:ascii="Arial" w:hAnsi="Arial" w:cs="Arial"/>
+        </w:rPr>
+        <w:t xml:space="preserve"> Erläuterung der Methode, Literatur Recherche</w:t>
+      </w:r>
+    </w:p>
+    <w:p>
+      <w:pPr>
+        <w:pStyle w:val="Listenabsatz"/>
+        <w:numPr>
+          <w:ilvl w:val="0"/>
+          <w:numId w:val="19"/>
+        </w:numPr>
+        <w:rPr>
+          <w:rFonts w:ascii="Arial" w:hAnsi="Arial" w:cs="Arial"/>
+        </w:rPr>
+      </w:pPr>
+      <w:r>
+        <w:rPr>
+          <w:rFonts w:ascii="Arial" w:hAnsi="Arial" w:cs="Arial"/>
+        </w:rPr>
+        <w:t xml:space="preserve">Die nichtlineare </w:t>
+      </w:r>
+      <w:proofErr w:type="spellStart"/>
+      <w:r>
+        <w:rPr>
+          <w:rFonts w:ascii="Arial" w:hAnsi="Arial" w:cs="Arial"/>
+        </w:rPr>
+        <w:t>Diskriminanzfunktion</w:t>
+      </w:r>
+      <w:proofErr w:type="spellEnd"/>
+      <w:r>
+        <w:rPr>
+          <w:rFonts w:ascii="Arial" w:hAnsi="Arial" w:cs="Arial"/>
+        </w:rPr>
+        <w:t xml:space="preserve"> wird durch Werte der Knoten (Neuronen) und das Gewicht der verbindenden Kanten (Synapsen) berechnet. Durch Training wird dieses Gewicht aktualisiert, um die beste Strategie herauszufinden.</w:t>
+      </w:r>
+    </w:p>
+    <w:p>
+      <w:pPr>
+        <w:pStyle w:val="Listenabsatz"/>
+        <w:numPr>
+          <w:ilvl w:val="0"/>
+          <w:numId w:val="19"/>
+        </w:numPr>
+        <w:rPr>
+          <w:rFonts w:ascii="Arial" w:hAnsi="Arial" w:cs="Arial"/>
+        </w:rPr>
+      </w:pPr>
+      <w:r>
+        <w:rPr>
+          <w:rFonts w:ascii="Arial" w:hAnsi="Arial" w:cs="Arial"/>
+        </w:rPr>
+        <w:t>Neuronale Netze gilt als eine klassische Methode des Maschinellen Lernens, und kann zum Vergleich mit RL geeignet sein.</w:t>
       </w:r>
     </w:p>
     <w:p>
@@ -684,40 +1293,228 @@
         <w:pStyle w:val="Listenabsatz"/>
         <w:numPr>
           <w:ilvl w:val="1"/>
-          <w:numId w:val="7"/>
+          <w:numId w:val="18"/>
         </w:numPr>
-      </w:pPr>
-      <w:r>
-        <w:lastRenderedPageBreak/>
-        <w:t>KI lernt in diesem Modus nicht weiter</w:t>
-      </w:r>
-      <w:r>
-        <w:t>, sondern zeig nur wie gut diese</w:t>
-      </w:r>
-      <w:r>
-        <w:t xml:space="preserve"> mi</w:t>
-      </w:r>
-      <w:r>
-        <w:t>t dem bisherigen</w:t>
-      </w:r>
-      <w:r>
-        <w:t xml:space="preserve"> Training spielen kann</w:t>
-      </w:r>
-      <w:r>
-        <w:t>.</w:t>
-      </w:r>
-    </w:p>
-    <w:p/>
+        <w:rPr>
+          <w:rFonts w:ascii="Arial" w:hAnsi="Arial" w:cs="Arial"/>
+        </w:rPr>
+      </w:pPr>
+      <w:r>
+        <w:rPr>
+          <w:rFonts w:ascii="Arial" w:hAnsi="Arial" w:cs="Arial"/>
+        </w:rPr>
+        <w:t>Umsetzung</w:t>
+      </w:r>
+    </w:p>
+    <w:p>
+      <w:pPr>
+        <w:pStyle w:val="berschrift2"/>
+        <w:numPr>
+          <w:ilvl w:val="0"/>
+          <w:numId w:val="18"/>
+        </w:numPr>
+        <w:rPr>
+          <w:rFonts w:ascii="Arial" w:hAnsi="Arial" w:cs="Arial"/>
+        </w:rPr>
+      </w:pPr>
+      <w:r>
+        <w:rPr>
+          <w:rFonts w:ascii="Arial" w:hAnsi="Arial" w:cs="Arial"/>
+        </w:rPr>
+        <w:t>Test und Auswertung</w:t>
+      </w:r>
+    </w:p>
+    <w:p>
+      <w:pPr>
+        <w:pStyle w:val="Listenabsatz"/>
+        <w:numPr>
+          <w:ilvl w:val="1"/>
+          <w:numId w:val="18"/>
+        </w:numPr>
+        <w:rPr>
+          <w:rFonts w:ascii="Arial" w:hAnsi="Arial" w:cs="Arial"/>
+        </w:rPr>
+      </w:pPr>
+      <w:r>
+        <w:rPr>
+          <w:rFonts w:ascii="Arial" w:hAnsi="Arial" w:cs="Arial"/>
+        </w:rPr>
+        <w:t xml:space="preserve"> Q-Learning</w:t>
+      </w:r>
+      <w:r>
+        <w:rPr>
+          <w:rFonts w:ascii="Arial" w:hAnsi="Arial" w:cs="Arial"/>
+        </w:rPr>
+        <w:t xml:space="preserve"> gegen </w:t>
+      </w:r>
+      <w:proofErr w:type="spellStart"/>
+      <w:r>
+        <w:rPr>
+          <w:rFonts w:ascii="Arial" w:hAnsi="Arial" w:cs="Arial"/>
+        </w:rPr>
+        <w:t>NormalKI</w:t>
+      </w:r>
+      <w:proofErr w:type="spellEnd"/>
+    </w:p>
     <w:p>
       <w:pPr>
         <w:pStyle w:val="Listenabsatz"/>
         <w:numPr>
           <w:ilvl w:val="0"/>
-          <w:numId w:val="7"/>
+          <w:numId w:val="20"/>
         </w:numPr>
-      </w:pPr>
-      <w:r>
-        <w:t>Q-Learning</w:t>
+        <w:rPr>
+          <w:rFonts w:ascii="Arial" w:hAnsi="Arial" w:cs="Arial"/>
+        </w:rPr>
+      </w:pPr>
+      <w:r>
+        <w:rPr>
+          <w:rFonts w:ascii="Arial" w:hAnsi="Arial" w:cs="Arial"/>
+        </w:rPr>
+        <w:t>4x5 und 6x7</w:t>
+      </w:r>
+    </w:p>
+    <w:p>
+      <w:pPr>
+        <w:pStyle w:val="Listenabsatz"/>
+        <w:numPr>
+          <w:ilvl w:val="0"/>
+          <w:numId w:val="20"/>
+        </w:numPr>
+        <w:rPr>
+          <w:rFonts w:ascii="Arial" w:hAnsi="Arial" w:cs="Arial"/>
+        </w:rPr>
+      </w:pPr>
+      <w:r>
+        <w:rPr>
+          <w:rFonts w:ascii="Arial" w:hAnsi="Arial" w:cs="Arial"/>
+        </w:rPr>
+        <w:t>Anfangen/ abwechselnd</w:t>
+      </w:r>
+    </w:p>
+    <w:p>
+      <w:pPr>
+        <w:pStyle w:val="Listenabsatz"/>
+        <w:numPr>
+          <w:ilvl w:val="0"/>
+          <w:numId w:val="20"/>
+        </w:numPr>
+        <w:rPr>
+          <w:rFonts w:ascii="Arial" w:hAnsi="Arial" w:cs="Arial"/>
+        </w:rPr>
+      </w:pPr>
+      <w:r>
+        <w:rPr>
+          <w:rFonts w:ascii="Arial" w:hAnsi="Arial" w:cs="Arial"/>
+        </w:rPr>
+        <w:t>ɛ-</w:t>
+      </w:r>
+      <w:r>
+        <w:rPr>
+          <w:rFonts w:ascii="Arial" w:hAnsi="Arial" w:cs="Arial"/>
+          <w:lang w:val="en-US"/>
+        </w:rPr>
+        <w:t xml:space="preserve"> Greedy</w:t>
+      </w:r>
+      <w:r>
+        <w:rPr>
+          <w:rFonts w:ascii="Arial" w:hAnsi="Arial" w:cs="Arial"/>
+        </w:rPr>
+        <w:t xml:space="preserve"> </w:t>
+      </w:r>
+      <w:r>
+        <w:rPr>
+          <w:rFonts w:ascii="Arial" w:hAnsi="Arial" w:cs="Arial"/>
+        </w:rPr>
+        <w:t xml:space="preserve">und inverse </w:t>
+      </w:r>
+      <w:proofErr w:type="spellStart"/>
+      <w:r>
+        <w:rPr>
+          <w:rFonts w:ascii="Arial" w:hAnsi="Arial" w:cs="Arial"/>
+        </w:rPr>
+        <w:t>betrachtung</w:t>
+      </w:r>
+      <w:proofErr w:type="spellEnd"/>
+      <w:r>
+        <w:rPr>
+          <w:rFonts w:ascii="Arial" w:hAnsi="Arial" w:cs="Arial"/>
+        </w:rPr>
+        <w:t xml:space="preserve"> des G</w:t>
+      </w:r>
+      <w:r>
+        <w:rPr>
+          <w:rFonts w:ascii="Arial" w:hAnsi="Arial" w:cs="Arial"/>
+        </w:rPr>
+        <w:t xml:space="preserve">egners </w:t>
+      </w:r>
+      <w:r>
+        <w:rPr>
+          <w:rFonts w:ascii="Arial" w:hAnsi="Arial" w:cs="Arial"/>
+        </w:rPr>
+        <w:sym w:font="Wingdings" w:char="F0E0"/>
+      </w:r>
+      <w:r>
+        <w:rPr>
+          <w:rFonts w:ascii="Arial" w:hAnsi="Arial" w:cs="Arial"/>
+        </w:rPr>
+        <w:t xml:space="preserve"> </w:t>
+      </w:r>
+      <w:proofErr w:type="spellStart"/>
+      <w:r>
+        <w:rPr>
+          <w:rFonts w:ascii="Arial" w:hAnsi="Arial" w:cs="Arial"/>
+        </w:rPr>
+        <w:t>V</w:t>
+      </w:r>
+      <w:r>
+        <w:rPr>
+          <w:rFonts w:ascii="Arial" w:hAnsi="Arial" w:cs="Arial"/>
+        </w:rPr>
+        <w:t>erbesserugn</w:t>
+      </w:r>
+      <w:proofErr w:type="spellEnd"/>
+      <w:r>
+        <w:rPr>
+          <w:rFonts w:ascii="Arial" w:hAnsi="Arial" w:cs="Arial"/>
+        </w:rPr>
+        <w:t>?</w:t>
+      </w:r>
+    </w:p>
+    <w:p>
+      <w:pPr>
+        <w:pStyle w:val="Listenabsatz"/>
+        <w:numPr>
+          <w:ilvl w:val="0"/>
+          <w:numId w:val="20"/>
+        </w:numPr>
+        <w:rPr>
+          <w:rFonts w:ascii="Arial" w:hAnsi="Arial" w:cs="Arial"/>
+        </w:rPr>
+      </w:pPr>
+      <w:r>
+        <w:rPr>
+          <w:rFonts w:ascii="Arial" w:hAnsi="Arial" w:cs="Arial"/>
+        </w:rPr>
+        <w:t>Ausgehend von bestimmten spielzuständen</w:t>
+      </w:r>
+    </w:p>
+    <w:p>
+      <w:pPr>
+        <w:pStyle w:val="Listenabsatz"/>
+        <w:numPr>
+          <w:ilvl w:val="0"/>
+          <w:numId w:val="20"/>
+        </w:numPr>
+        <w:rPr>
+          <w:rFonts w:ascii="Arial" w:hAnsi="Arial" w:cs="Arial"/>
+        </w:rPr>
+      </w:pPr>
+      <w:r>
+        <w:rPr>
+          <w:rFonts w:ascii="Arial" w:hAnsi="Arial" w:cs="Arial"/>
+        </w:rPr>
+        <w:t>Zählen wie oft er nicht weiß was zu tun ist (zustand nicht in Datenbank)</w:t>
       </w:r>
     </w:p>
     <w:p>
@@ -725,26 +1522,75 @@
         <w:pStyle w:val="Listenabsatz"/>
         <w:numPr>
           <w:ilvl w:val="1"/>
-          <w:numId w:val="7"/>
+          <w:numId w:val="18"/>
         </w:numPr>
-      </w:pPr>
-      <w:r>
-        <w:t>KI geniert mit einem Zuggenerator den besten möglichen Zug basierend auf einer Datenbank, die Belohnungen oder Bestrafungen für die KI speichert, je nachdem, ob sie gewonnen oder verloren hat.</w:t>
-      </w:r>
+        <w:rPr>
+          <w:rFonts w:ascii="Arial" w:hAnsi="Arial" w:cs="Arial"/>
+        </w:rPr>
+      </w:pPr>
+      <w:r>
+        <w:rPr>
+          <w:rFonts w:ascii="Arial" w:hAnsi="Arial" w:cs="Arial"/>
+        </w:rPr>
+        <w:t xml:space="preserve">Neuronale KI gegen </w:t>
+      </w:r>
+      <w:proofErr w:type="spellStart"/>
+      <w:r>
+        <w:rPr>
+          <w:rFonts w:ascii="Arial" w:hAnsi="Arial" w:cs="Arial"/>
+        </w:rPr>
+        <w:t>NormalKI</w:t>
+      </w:r>
+      <w:proofErr w:type="spellEnd"/>
     </w:p>
     <w:p>
       <w:pPr>
         <w:pStyle w:val="Listenabsatz"/>
         <w:numPr>
           <w:ilvl w:val="1"/>
-          <w:numId w:val="7"/>
+          <w:numId w:val="18"/>
         </w:numPr>
-      </w:pPr>
-      <w:r>
-        <w:t xml:space="preserve">KI betrachtet bei jedem Zug, die darauffolgenden nächsten Züge und den maximal möglichen Wert, den sie damit erreichen kann und wertet dementsprechend den aktuellen Zug mit </w:t>
-      </w:r>
-      <w:r>
-        <w:t>einem gewissen Lernparameter, der bestimmt wie wichtig langfristig mögliche Züge sind.</w:t>
+        <w:rPr>
+          <w:rFonts w:ascii="Arial" w:hAnsi="Arial" w:cs="Arial"/>
+        </w:rPr>
+      </w:pPr>
+      <w:r>
+        <w:rPr>
+          <w:rFonts w:ascii="Arial" w:hAnsi="Arial" w:cs="Arial"/>
+        </w:rPr>
+        <w:t>Q-Learning gegen Neurales Netz</w:t>
+      </w:r>
+    </w:p>
+    <w:p>
+      <w:pPr>
+        <w:pStyle w:val="Listenabsatz"/>
+        <w:numPr>
+          <w:ilvl w:val="1"/>
+          <w:numId w:val="18"/>
+        </w:numPr>
+        <w:rPr>
+          <w:rFonts w:ascii="Arial" w:hAnsi="Arial" w:cs="Arial"/>
+        </w:rPr>
+      </w:pPr>
+      <w:r>
+        <w:rPr>
+          <w:rFonts w:ascii="Arial" w:hAnsi="Arial" w:cs="Arial"/>
+        </w:rPr>
+        <w:t xml:space="preserve">Gegen </w:t>
+      </w:r>
+      <w:proofErr w:type="spellStart"/>
+      <w:r>
+        <w:rPr>
+          <w:rFonts w:ascii="Arial" w:hAnsi="Arial" w:cs="Arial"/>
+        </w:rPr>
+        <w:t>ZufallsKI</w:t>
+      </w:r>
+      <w:proofErr w:type="spellEnd"/>
+      <w:r>
+        <w:rPr>
+          <w:rFonts w:ascii="Arial" w:hAnsi="Arial" w:cs="Arial"/>
+        </w:rPr>
+        <w:t>?</w:t>
       </w:r>
     </w:p>
     <w:p>
@@ -752,123 +1598,17 @@
         <w:pStyle w:val="berschrift2"/>
         <w:numPr>
           <w:ilvl w:val="0"/>
-          <w:numId w:val="7"/>
+          <w:numId w:val="18"/>
         </w:numPr>
-      </w:pPr>
-      <w:r>
-        <w:t>Zwischenstand</w:t>
-      </w:r>
-    </w:p>
-    <w:p>
-      <w:pPr>
-        <w:pStyle w:val="Listenabsatz"/>
-        <w:numPr>
-          <w:ilvl w:val="0"/>
-          <w:numId w:val="3"/>
-        </w:numPr>
-      </w:pPr>
-      <w:r>
-        <w:t xml:space="preserve">4-Gewinnt-Spiel </w:t>
-      </w:r>
-      <w:r>
-        <w:t xml:space="preserve">inkl. Turnier-Modus </w:t>
-      </w:r>
-      <w:r>
-        <w:t>implementiert</w:t>
-      </w:r>
-    </w:p>
-    <w:p>
-      <w:pPr>
-        <w:pStyle w:val="Listenabsatz"/>
-        <w:numPr>
-          <w:ilvl w:val="0"/>
-          <w:numId w:val="3"/>
-        </w:numPr>
-      </w:pPr>
-      <w:r>
-        <w:t>Nicht-lernende KI für das Training implementiert</w:t>
-      </w:r>
-    </w:p>
-    <w:p>
-      <w:pPr>
-        <w:pStyle w:val="Listenabsatz"/>
-        <w:numPr>
-          <w:ilvl w:val="0"/>
-          <w:numId w:val="3"/>
-        </w:numPr>
-      </w:pPr>
-      <w:r>
-        <w:t>Datenbank für RL implementiert</w:t>
-      </w:r>
-    </w:p>
-    <w:p>
-      <w:pPr>
-        <w:pStyle w:val="Listenabsatz"/>
-        <w:numPr>
-          <w:ilvl w:val="0"/>
-          <w:numId w:val="3"/>
-        </w:numPr>
-      </w:pPr>
-      <w:r>
-        <w:t>Q-Learning weit</w:t>
-      </w:r>
-      <w:r>
-        <w:t>gehend implementiert</w:t>
-      </w:r>
-    </w:p>
-    <w:p>
-      <w:pPr>
-        <w:pStyle w:val="berschrift2"/>
-      </w:pPr>
-      <w:r>
-        <w:t>Test und Auswertung</w:t>
-      </w:r>
-    </w:p>
-    <w:p>
-      <w:pPr>
-        <w:pStyle w:val="berschrift2"/>
-      </w:pPr>
-      <w:r>
+        <w:rPr>
+          <w:rFonts w:ascii="Arial" w:hAnsi="Arial" w:cs="Arial"/>
+        </w:rPr>
+      </w:pPr>
+      <w:r>
+        <w:rPr>
+          <w:rFonts w:ascii="Arial" w:hAnsi="Arial" w:cs="Arial"/>
+        </w:rPr>
         <w:t>Ausblick</w:t>
-      </w:r>
-    </w:p>
-    <w:p>
-      <w:pPr>
-        <w:pStyle w:val="Listenabsatz"/>
-        <w:numPr>
-          <w:ilvl w:val="0"/>
-          <w:numId w:val="6"/>
-        </w:numPr>
-      </w:pPr>
-      <w:r>
-        <w:t>Q-KI trainieren</w:t>
-      </w:r>
-    </w:p>
-    <w:p>
-      <w:pPr>
-        <w:pStyle w:val="Listenabsatz"/>
-        <w:numPr>
-          <w:ilvl w:val="0"/>
-          <w:numId w:val="6"/>
-        </w:numPr>
-      </w:pPr>
-      <w:r>
-        <w:t>Neuronale Netz</w:t>
-      </w:r>
-      <w:r>
-        <w:t>e</w:t>
-      </w:r>
-    </w:p>
-    <w:p>
-      <w:pPr>
-        <w:pStyle w:val="Listenabsatz"/>
-        <w:numPr>
-          <w:ilvl w:val="0"/>
-          <w:numId w:val="6"/>
-        </w:numPr>
-      </w:pPr>
-      <w:r>
-        <w:t>Vergleich von Q-Learning und Neuronalen Netzten</w:t>
       </w:r>
     </w:p>
     <w:sectPr>
@@ -886,110 +1626,110 @@
   <w:abstractNum w:abstractNumId="0" w15:restartNumberingAfterBreak="0">
     <w:nsid w:val="0841696B"/>
     <w:multiLevelType w:val="hybridMultilevel"/>
-    <w:tmpl w:val="A10A7942"/>
+    <w:tmpl w:val="8902B4F4"/>
     <w:lvl w:ilvl="0" w:tplc="04070001">
       <w:start w:val="1"/>
       <w:numFmt w:val="bullet"/>
       <w:lvlText w:val=""/>
       <w:lvlJc w:val="left"/>
       <w:pPr>
+        <w:ind w:left="720" w:hanging="360"/>
+      </w:pPr>
+      <w:rPr>
+        <w:rFonts w:ascii="Symbol" w:hAnsi="Symbol" w:hint="default"/>
+      </w:rPr>
+    </w:lvl>
+    <w:lvl w:ilvl="1" w:tplc="04070003" w:tentative="1">
+      <w:start w:val="1"/>
+      <w:numFmt w:val="bullet"/>
+      <w:lvlText w:val="o"/>
+      <w:lvlJc w:val="left"/>
+      <w:pPr>
         <w:ind w:left="1440" w:hanging="360"/>
       </w:pPr>
       <w:rPr>
+        <w:rFonts w:ascii="Courier New" w:hAnsi="Courier New" w:cs="Courier New" w:hint="default"/>
+      </w:rPr>
+    </w:lvl>
+    <w:lvl w:ilvl="2" w:tplc="04070005" w:tentative="1">
+      <w:start w:val="1"/>
+      <w:numFmt w:val="bullet"/>
+      <w:lvlText w:val=""/>
+      <w:lvlJc w:val="left"/>
+      <w:pPr>
+        <w:ind w:left="2160" w:hanging="360"/>
+      </w:pPr>
+      <w:rPr>
+        <w:rFonts w:ascii="Wingdings" w:hAnsi="Wingdings" w:hint="default"/>
+      </w:rPr>
+    </w:lvl>
+    <w:lvl w:ilvl="3" w:tplc="04070001" w:tentative="1">
+      <w:start w:val="1"/>
+      <w:numFmt w:val="bullet"/>
+      <w:lvlText w:val=""/>
+      <w:lvlJc w:val="left"/>
+      <w:pPr>
+        <w:ind w:left="2880" w:hanging="360"/>
+      </w:pPr>
+      <w:rPr>
         <w:rFonts w:ascii="Symbol" w:hAnsi="Symbol" w:hint="default"/>
       </w:rPr>
     </w:lvl>
-    <w:lvl w:ilvl="1" w:tplc="04070003" w:tentative="1">
+    <w:lvl w:ilvl="4" w:tplc="04070003" w:tentative="1">
       <w:start w:val="1"/>
       <w:numFmt w:val="bullet"/>
       <w:lvlText w:val="o"/>
       <w:lvlJc w:val="left"/>
       <w:pPr>
-        <w:ind w:left="2160" w:hanging="360"/>
+        <w:ind w:left="3600" w:hanging="360"/>
       </w:pPr>
       <w:rPr>
         <w:rFonts w:ascii="Courier New" w:hAnsi="Courier New" w:cs="Courier New" w:hint="default"/>
       </w:rPr>
     </w:lvl>
-    <w:lvl w:ilvl="2" w:tplc="04070005" w:tentative="1">
+    <w:lvl w:ilvl="5" w:tplc="04070005" w:tentative="1">
       <w:start w:val="1"/>
       <w:numFmt w:val="bullet"/>
       <w:lvlText w:val=""/>
       <w:lvlJc w:val="left"/>
       <w:pPr>
-        <w:ind w:left="2880" w:hanging="360"/>
+        <w:ind w:left="4320" w:hanging="360"/>
       </w:pPr>
       <w:rPr>
         <w:rFonts w:ascii="Wingdings" w:hAnsi="Wingdings" w:hint="default"/>
       </w:rPr>
     </w:lvl>
-    <w:lvl w:ilvl="3" w:tplc="04070001" w:tentative="1">
+    <w:lvl w:ilvl="6" w:tplc="04070001" w:tentative="1">
       <w:start w:val="1"/>
       <w:numFmt w:val="bullet"/>
       <w:lvlText w:val=""/>
       <w:lvlJc w:val="left"/>
       <w:pPr>
-        <w:ind w:left="3600" w:hanging="360"/>
+        <w:ind w:left="5040" w:hanging="360"/>
       </w:pPr>
       <w:rPr>
         <w:rFonts w:ascii="Symbol" w:hAnsi="Symbol" w:hint="default"/>
       </w:rPr>
     </w:lvl>
-    <w:lvl w:ilvl="4" w:tplc="04070003" w:tentative="1">
+    <w:lvl w:ilvl="7" w:tplc="04070003" w:tentative="1">
       <w:start w:val="1"/>
       <w:numFmt w:val="bullet"/>
       <w:lvlText w:val="o"/>
       <w:lvlJc w:val="left"/>
       <w:pPr>
-        <w:ind w:left="4320" w:hanging="360"/>
+        <w:ind w:left="5760" w:hanging="360"/>
       </w:pPr>
       <w:rPr>
         <w:rFonts w:ascii="Courier New" w:hAnsi="Courier New" w:cs="Courier New" w:hint="default"/>
       </w:rPr>
     </w:lvl>
-    <w:lvl w:ilvl="5" w:tplc="04070005" w:tentative="1">
+    <w:lvl w:ilvl="8" w:tplc="04070005" w:tentative="1">
       <w:start w:val="1"/>
       <w:numFmt w:val="bullet"/>
       <w:lvlText w:val=""/>
       <w:lvlJc w:val="left"/>
       <w:pPr>
-        <w:ind w:left="5040" w:hanging="360"/>
-      </w:pPr>
-      <w:rPr>
-        <w:rFonts w:ascii="Wingdings" w:hAnsi="Wingdings" w:hint="default"/>
-      </w:rPr>
-    </w:lvl>
-    <w:lvl w:ilvl="6" w:tplc="04070001" w:tentative="1">
-      <w:start w:val="1"/>
-      <w:numFmt w:val="bullet"/>
-      <w:lvlText w:val=""/>
-      <w:lvlJc w:val="left"/>
-      <w:pPr>
-        <w:ind w:left="5760" w:hanging="360"/>
-      </w:pPr>
-      <w:rPr>
-        <w:rFonts w:ascii="Symbol" w:hAnsi="Symbol" w:hint="default"/>
-      </w:rPr>
-    </w:lvl>
-    <w:lvl w:ilvl="7" w:tplc="04070003" w:tentative="1">
-      <w:start w:val="1"/>
-      <w:numFmt w:val="bullet"/>
-      <w:lvlText w:val="o"/>
-      <w:lvlJc w:val="left"/>
-      <w:pPr>
         <w:ind w:left="6480" w:hanging="360"/>
-      </w:pPr>
-      <w:rPr>
-        <w:rFonts w:ascii="Courier New" w:hAnsi="Courier New" w:cs="Courier New" w:hint="default"/>
-      </w:rPr>
-    </w:lvl>
-    <w:lvl w:ilvl="8" w:tplc="04070005" w:tentative="1">
-      <w:start w:val="1"/>
-      <w:numFmt w:val="bullet"/>
-      <w:lvlText w:val=""/>
-      <w:lvlJc w:val="left"/>
-      <w:pPr>
-        <w:ind w:left="7200" w:hanging="360"/>
       </w:pPr>
       <w:rPr>
         <w:rFonts w:ascii="Wingdings" w:hAnsi="Wingdings" w:hint="default"/>
@@ -1449,6 +2189,232 @@
     </w:lvl>
   </w:abstractNum>
   <w:abstractNum w:abstractNumId="5" w15:restartNumberingAfterBreak="0">
+    <w:nsid w:val="14D306DF"/>
+    <w:multiLevelType w:val="hybridMultilevel"/>
+    <w:tmpl w:val="167CF40C"/>
+    <w:lvl w:ilvl="0" w:tplc="04070001">
+      <w:start w:val="1"/>
+      <w:numFmt w:val="bullet"/>
+      <w:lvlText w:val=""/>
+      <w:lvlJc w:val="left"/>
+      <w:pPr>
+        <w:ind w:left="1080" w:hanging="360"/>
+      </w:pPr>
+      <w:rPr>
+        <w:rFonts w:ascii="Symbol" w:hAnsi="Symbol" w:hint="default"/>
+      </w:rPr>
+    </w:lvl>
+    <w:lvl w:ilvl="1" w:tplc="04070003" w:tentative="1">
+      <w:start w:val="1"/>
+      <w:numFmt w:val="bullet"/>
+      <w:lvlText w:val="o"/>
+      <w:lvlJc w:val="left"/>
+      <w:pPr>
+        <w:ind w:left="1800" w:hanging="360"/>
+      </w:pPr>
+      <w:rPr>
+        <w:rFonts w:ascii="Courier New" w:hAnsi="Courier New" w:cs="Courier New" w:hint="default"/>
+      </w:rPr>
+    </w:lvl>
+    <w:lvl w:ilvl="2" w:tplc="04070005" w:tentative="1">
+      <w:start w:val="1"/>
+      <w:numFmt w:val="bullet"/>
+      <w:lvlText w:val=""/>
+      <w:lvlJc w:val="left"/>
+      <w:pPr>
+        <w:ind w:left="2520" w:hanging="360"/>
+      </w:pPr>
+      <w:rPr>
+        <w:rFonts w:ascii="Wingdings" w:hAnsi="Wingdings" w:hint="default"/>
+      </w:rPr>
+    </w:lvl>
+    <w:lvl w:ilvl="3" w:tplc="04070001" w:tentative="1">
+      <w:start w:val="1"/>
+      <w:numFmt w:val="bullet"/>
+      <w:lvlText w:val=""/>
+      <w:lvlJc w:val="left"/>
+      <w:pPr>
+        <w:ind w:left="3240" w:hanging="360"/>
+      </w:pPr>
+      <w:rPr>
+        <w:rFonts w:ascii="Symbol" w:hAnsi="Symbol" w:hint="default"/>
+      </w:rPr>
+    </w:lvl>
+    <w:lvl w:ilvl="4" w:tplc="04070003" w:tentative="1">
+      <w:start w:val="1"/>
+      <w:numFmt w:val="bullet"/>
+      <w:lvlText w:val="o"/>
+      <w:lvlJc w:val="left"/>
+      <w:pPr>
+        <w:ind w:left="3960" w:hanging="360"/>
+      </w:pPr>
+      <w:rPr>
+        <w:rFonts w:ascii="Courier New" w:hAnsi="Courier New" w:cs="Courier New" w:hint="default"/>
+      </w:rPr>
+    </w:lvl>
+    <w:lvl w:ilvl="5" w:tplc="04070005" w:tentative="1">
+      <w:start w:val="1"/>
+      <w:numFmt w:val="bullet"/>
+      <w:lvlText w:val=""/>
+      <w:lvlJc w:val="left"/>
+      <w:pPr>
+        <w:ind w:left="4680" w:hanging="360"/>
+      </w:pPr>
+      <w:rPr>
+        <w:rFonts w:ascii="Wingdings" w:hAnsi="Wingdings" w:hint="default"/>
+      </w:rPr>
+    </w:lvl>
+    <w:lvl w:ilvl="6" w:tplc="04070001" w:tentative="1">
+      <w:start w:val="1"/>
+      <w:numFmt w:val="bullet"/>
+      <w:lvlText w:val=""/>
+      <w:lvlJc w:val="left"/>
+      <w:pPr>
+        <w:ind w:left="5400" w:hanging="360"/>
+      </w:pPr>
+      <w:rPr>
+        <w:rFonts w:ascii="Symbol" w:hAnsi="Symbol" w:hint="default"/>
+      </w:rPr>
+    </w:lvl>
+    <w:lvl w:ilvl="7" w:tplc="04070003" w:tentative="1">
+      <w:start w:val="1"/>
+      <w:numFmt w:val="bullet"/>
+      <w:lvlText w:val="o"/>
+      <w:lvlJc w:val="left"/>
+      <w:pPr>
+        <w:ind w:left="6120" w:hanging="360"/>
+      </w:pPr>
+      <w:rPr>
+        <w:rFonts w:ascii="Courier New" w:hAnsi="Courier New" w:cs="Courier New" w:hint="default"/>
+      </w:rPr>
+    </w:lvl>
+    <w:lvl w:ilvl="8" w:tplc="04070005" w:tentative="1">
+      <w:start w:val="1"/>
+      <w:numFmt w:val="bullet"/>
+      <w:lvlText w:val=""/>
+      <w:lvlJc w:val="left"/>
+      <w:pPr>
+        <w:ind w:left="6840" w:hanging="360"/>
+      </w:pPr>
+      <w:rPr>
+        <w:rFonts w:ascii="Wingdings" w:hAnsi="Wingdings" w:hint="default"/>
+      </w:rPr>
+    </w:lvl>
+  </w:abstractNum>
+  <w:abstractNum w:abstractNumId="6" w15:restartNumberingAfterBreak="0">
+    <w:nsid w:val="18F5132B"/>
+    <w:multiLevelType w:val="hybridMultilevel"/>
+    <w:tmpl w:val="0A8E3884"/>
+    <w:lvl w:ilvl="0" w:tplc="04070001">
+      <w:start w:val="1"/>
+      <w:numFmt w:val="bullet"/>
+      <w:lvlText w:val=""/>
+      <w:lvlJc w:val="left"/>
+      <w:pPr>
+        <w:ind w:left="720" w:hanging="360"/>
+      </w:pPr>
+      <w:rPr>
+        <w:rFonts w:ascii="Symbol" w:hAnsi="Symbol" w:hint="default"/>
+      </w:rPr>
+    </w:lvl>
+    <w:lvl w:ilvl="1" w:tplc="04070003" w:tentative="1">
+      <w:start w:val="1"/>
+      <w:numFmt w:val="bullet"/>
+      <w:lvlText w:val="o"/>
+      <w:lvlJc w:val="left"/>
+      <w:pPr>
+        <w:ind w:left="1440" w:hanging="360"/>
+      </w:pPr>
+      <w:rPr>
+        <w:rFonts w:ascii="Courier New" w:hAnsi="Courier New" w:cs="Courier New" w:hint="default"/>
+      </w:rPr>
+    </w:lvl>
+    <w:lvl w:ilvl="2" w:tplc="04070005" w:tentative="1">
+      <w:start w:val="1"/>
+      <w:numFmt w:val="bullet"/>
+      <w:lvlText w:val=""/>
+      <w:lvlJc w:val="left"/>
+      <w:pPr>
+        <w:ind w:left="2160" w:hanging="360"/>
+      </w:pPr>
+      <w:rPr>
+        <w:rFonts w:ascii="Wingdings" w:hAnsi="Wingdings" w:hint="default"/>
+      </w:rPr>
+    </w:lvl>
+    <w:lvl w:ilvl="3" w:tplc="04070001" w:tentative="1">
+      <w:start w:val="1"/>
+      <w:numFmt w:val="bullet"/>
+      <w:lvlText w:val=""/>
+      <w:lvlJc w:val="left"/>
+      <w:pPr>
+        <w:ind w:left="2880" w:hanging="360"/>
+      </w:pPr>
+      <w:rPr>
+        <w:rFonts w:ascii="Symbol" w:hAnsi="Symbol" w:hint="default"/>
+      </w:rPr>
+    </w:lvl>
+    <w:lvl w:ilvl="4" w:tplc="04070003" w:tentative="1">
+      <w:start w:val="1"/>
+      <w:numFmt w:val="bullet"/>
+      <w:lvlText w:val="o"/>
+      <w:lvlJc w:val="left"/>
+      <w:pPr>
+        <w:ind w:left="3600" w:hanging="360"/>
+      </w:pPr>
+      <w:rPr>
+        <w:rFonts w:ascii="Courier New" w:hAnsi="Courier New" w:cs="Courier New" w:hint="default"/>
+      </w:rPr>
+    </w:lvl>
+    <w:lvl w:ilvl="5" w:tplc="04070005" w:tentative="1">
+      <w:start w:val="1"/>
+      <w:numFmt w:val="bullet"/>
+      <w:lvlText w:val=""/>
+      <w:lvlJc w:val="left"/>
+      <w:pPr>
+        <w:ind w:left="4320" w:hanging="360"/>
+      </w:pPr>
+      <w:rPr>
+        <w:rFonts w:ascii="Wingdings" w:hAnsi="Wingdings" w:hint="default"/>
+      </w:rPr>
+    </w:lvl>
+    <w:lvl w:ilvl="6" w:tplc="04070001" w:tentative="1">
+      <w:start w:val="1"/>
+      <w:numFmt w:val="bullet"/>
+      <w:lvlText w:val=""/>
+      <w:lvlJc w:val="left"/>
+      <w:pPr>
+        <w:ind w:left="5040" w:hanging="360"/>
+      </w:pPr>
+      <w:rPr>
+        <w:rFonts w:ascii="Symbol" w:hAnsi="Symbol" w:hint="default"/>
+      </w:rPr>
+    </w:lvl>
+    <w:lvl w:ilvl="7" w:tplc="04070003" w:tentative="1">
+      <w:start w:val="1"/>
+      <w:numFmt w:val="bullet"/>
+      <w:lvlText w:val="o"/>
+      <w:lvlJc w:val="left"/>
+      <w:pPr>
+        <w:ind w:left="5760" w:hanging="360"/>
+      </w:pPr>
+      <w:rPr>
+        <w:rFonts w:ascii="Courier New" w:hAnsi="Courier New" w:cs="Courier New" w:hint="default"/>
+      </w:rPr>
+    </w:lvl>
+    <w:lvl w:ilvl="8" w:tplc="04070005" w:tentative="1">
+      <w:start w:val="1"/>
+      <w:numFmt w:val="bullet"/>
+      <w:lvlText w:val=""/>
+      <w:lvlJc w:val="left"/>
+      <w:pPr>
+        <w:ind w:left="6480" w:hanging="360"/>
+      </w:pPr>
+      <w:rPr>
+        <w:rFonts w:ascii="Wingdings" w:hAnsi="Wingdings" w:hint="default"/>
+      </w:rPr>
+    </w:lvl>
+  </w:abstractNum>
+  <w:abstractNum w:abstractNumId="7" w15:restartNumberingAfterBreak="0">
     <w:nsid w:val="19593194"/>
     <w:multiLevelType w:val="hybridMultilevel"/>
     <w:tmpl w:val="5504EA24"/>
@@ -1458,110 +2424,110 @@
       <w:lvlText w:val=""/>
       <w:lvlJc w:val="left"/>
       <w:pPr>
+        <w:ind w:left="720" w:hanging="360"/>
+      </w:pPr>
+      <w:rPr>
+        <w:rFonts w:ascii="Symbol" w:hAnsi="Symbol" w:hint="default"/>
+      </w:rPr>
+    </w:lvl>
+    <w:lvl w:ilvl="1" w:tplc="04070003" w:tentative="1">
+      <w:start w:val="1"/>
+      <w:numFmt w:val="bullet"/>
+      <w:lvlText w:val="o"/>
+      <w:lvlJc w:val="left"/>
+      <w:pPr>
         <w:ind w:left="1440" w:hanging="360"/>
       </w:pPr>
       <w:rPr>
+        <w:rFonts w:ascii="Courier New" w:hAnsi="Courier New" w:cs="Courier New" w:hint="default"/>
+      </w:rPr>
+    </w:lvl>
+    <w:lvl w:ilvl="2" w:tplc="04070005" w:tentative="1">
+      <w:start w:val="1"/>
+      <w:numFmt w:val="bullet"/>
+      <w:lvlText w:val=""/>
+      <w:lvlJc w:val="left"/>
+      <w:pPr>
+        <w:ind w:left="2160" w:hanging="360"/>
+      </w:pPr>
+      <w:rPr>
+        <w:rFonts w:ascii="Wingdings" w:hAnsi="Wingdings" w:hint="default"/>
+      </w:rPr>
+    </w:lvl>
+    <w:lvl w:ilvl="3" w:tplc="04070001" w:tentative="1">
+      <w:start w:val="1"/>
+      <w:numFmt w:val="bullet"/>
+      <w:lvlText w:val=""/>
+      <w:lvlJc w:val="left"/>
+      <w:pPr>
+        <w:ind w:left="2880" w:hanging="360"/>
+      </w:pPr>
+      <w:rPr>
         <w:rFonts w:ascii="Symbol" w:hAnsi="Symbol" w:hint="default"/>
       </w:rPr>
     </w:lvl>
-    <w:lvl w:ilvl="1" w:tplc="04070003" w:tentative="1">
+    <w:lvl w:ilvl="4" w:tplc="04070003" w:tentative="1">
       <w:start w:val="1"/>
       <w:numFmt w:val="bullet"/>
       <w:lvlText w:val="o"/>
       <w:lvlJc w:val="left"/>
       <w:pPr>
-        <w:ind w:left="2160" w:hanging="360"/>
+        <w:ind w:left="3600" w:hanging="360"/>
       </w:pPr>
       <w:rPr>
         <w:rFonts w:ascii="Courier New" w:hAnsi="Courier New" w:cs="Courier New" w:hint="default"/>
       </w:rPr>
     </w:lvl>
-    <w:lvl w:ilvl="2" w:tplc="04070005" w:tentative="1">
+    <w:lvl w:ilvl="5" w:tplc="04070005" w:tentative="1">
       <w:start w:val="1"/>
       <w:numFmt w:val="bullet"/>
       <w:lvlText w:val=""/>
       <w:lvlJc w:val="left"/>
       <w:pPr>
-        <w:ind w:left="2880" w:hanging="360"/>
+        <w:ind w:left="4320" w:hanging="360"/>
       </w:pPr>
       <w:rPr>
         <w:rFonts w:ascii="Wingdings" w:hAnsi="Wingdings" w:hint="default"/>
       </w:rPr>
     </w:lvl>
-    <w:lvl w:ilvl="3" w:tplc="04070001" w:tentative="1">
+    <w:lvl w:ilvl="6" w:tplc="04070001" w:tentative="1">
       <w:start w:val="1"/>
       <w:numFmt w:val="bullet"/>
       <w:lvlText w:val=""/>
       <w:lvlJc w:val="left"/>
       <w:pPr>
-        <w:ind w:left="3600" w:hanging="360"/>
+        <w:ind w:left="5040" w:hanging="360"/>
       </w:pPr>
       <w:rPr>
         <w:rFonts w:ascii="Symbol" w:hAnsi="Symbol" w:hint="default"/>
       </w:rPr>
     </w:lvl>
-    <w:lvl w:ilvl="4" w:tplc="04070003" w:tentative="1">
+    <w:lvl w:ilvl="7" w:tplc="04070003" w:tentative="1">
       <w:start w:val="1"/>
       <w:numFmt w:val="bullet"/>
       <w:lvlText w:val="o"/>
       <w:lvlJc w:val="left"/>
       <w:pPr>
-        <w:ind w:left="4320" w:hanging="360"/>
+        <w:ind w:left="5760" w:hanging="360"/>
       </w:pPr>
       <w:rPr>
         <w:rFonts w:ascii="Courier New" w:hAnsi="Courier New" w:cs="Courier New" w:hint="default"/>
       </w:rPr>
     </w:lvl>
-    <w:lvl w:ilvl="5" w:tplc="04070005" w:tentative="1">
+    <w:lvl w:ilvl="8" w:tplc="04070005" w:tentative="1">
       <w:start w:val="1"/>
       <w:numFmt w:val="bullet"/>
       <w:lvlText w:val=""/>
       <w:lvlJc w:val="left"/>
       <w:pPr>
-        <w:ind w:left="5040" w:hanging="360"/>
+        <w:ind w:left="6480" w:hanging="360"/>
       </w:pPr>
       <w:rPr>
         <w:rFonts w:ascii="Wingdings" w:hAnsi="Wingdings" w:hint="default"/>
       </w:rPr>
     </w:lvl>
-    <w:lvl w:ilvl="6" w:tplc="04070001" w:tentative="1">
-      <w:start w:val="1"/>
-      <w:numFmt w:val="bullet"/>
-      <w:lvlText w:val=""/>
-      <w:lvlJc w:val="left"/>
-      <w:pPr>
-        <w:ind w:left="5760" w:hanging="360"/>
-      </w:pPr>
-      <w:rPr>
-        <w:rFonts w:ascii="Symbol" w:hAnsi="Symbol" w:hint="default"/>
-      </w:rPr>
-    </w:lvl>
-    <w:lvl w:ilvl="7" w:tplc="04070003" w:tentative="1">
-      <w:start w:val="1"/>
-      <w:numFmt w:val="bullet"/>
-      <w:lvlText w:val="o"/>
-      <w:lvlJc w:val="left"/>
-      <w:pPr>
-        <w:ind w:left="6480" w:hanging="360"/>
-      </w:pPr>
-      <w:rPr>
-        <w:rFonts w:ascii="Courier New" w:hAnsi="Courier New" w:cs="Courier New" w:hint="default"/>
-      </w:rPr>
-    </w:lvl>
-    <w:lvl w:ilvl="8" w:tplc="04070005" w:tentative="1">
-      <w:start w:val="1"/>
-      <w:numFmt w:val="bullet"/>
-      <w:lvlText w:val=""/>
-      <w:lvlJc w:val="left"/>
-      <w:pPr>
-        <w:ind w:left="7200" w:hanging="360"/>
-      </w:pPr>
-      <w:rPr>
-        <w:rFonts w:ascii="Wingdings" w:hAnsi="Wingdings" w:hint="default"/>
-      </w:rPr>
-    </w:lvl>
   </w:abstractNum>
-  <w:abstractNum w:abstractNumId="6" w15:restartNumberingAfterBreak="0">
+  <w:abstractNum w:abstractNumId="8" w15:restartNumberingAfterBreak="0">
     <w:nsid w:val="1A6A0F5A"/>
     <w:multiLevelType w:val="hybridMultilevel"/>
     <w:tmpl w:val="237CD27A"/>
@@ -1674,7 +2640,7 @@
       </w:rPr>
     </w:lvl>
   </w:abstractNum>
-  <w:abstractNum w:abstractNumId="7" w15:restartNumberingAfterBreak="0">
+  <w:abstractNum w:abstractNumId="9" w15:restartNumberingAfterBreak="0">
     <w:nsid w:val="1F147714"/>
     <w:multiLevelType w:val="hybridMultilevel"/>
     <w:tmpl w:val="2032A336"/>
@@ -1787,7 +2753,7 @@
       </w:rPr>
     </w:lvl>
   </w:abstractNum>
-  <w:abstractNum w:abstractNumId="8" w15:restartNumberingAfterBreak="0">
+  <w:abstractNum w:abstractNumId="10" w15:restartNumberingAfterBreak="0">
     <w:nsid w:val="250310FD"/>
     <w:multiLevelType w:val="hybridMultilevel"/>
     <w:tmpl w:val="40E2995C"/>
@@ -1879,123 +2845,236 @@
       </w:pPr>
     </w:lvl>
   </w:abstractNum>
-  <w:abstractNum w:abstractNumId="9" w15:restartNumberingAfterBreak="0">
+  <w:abstractNum w:abstractNumId="11" w15:restartNumberingAfterBreak="0">
     <w:nsid w:val="2A5E2389"/>
     <w:multiLevelType w:val="hybridMultilevel"/>
-    <w:tmpl w:val="F3EC4F70"/>
-    <w:lvl w:ilvl="0" w:tplc="F386E0B6">
-      <w:start w:val="1"/>
+    <w:tmpl w:val="0382E01C"/>
+    <w:lvl w:ilvl="0" w:tplc="04070001">
+      <w:start w:val="1"/>
+      <w:numFmt w:val="bullet"/>
+      <w:lvlText w:val=""/>
+      <w:lvlJc w:val="left"/>
+      <w:pPr>
+        <w:ind w:left="720" w:hanging="360"/>
+      </w:pPr>
+      <w:rPr>
+        <w:rFonts w:ascii="Symbol" w:hAnsi="Symbol" w:hint="default"/>
+      </w:rPr>
+    </w:lvl>
+    <w:lvl w:ilvl="1" w:tplc="04070003">
+      <w:start w:val="1"/>
+      <w:numFmt w:val="bullet"/>
+      <w:lvlText w:val="o"/>
+      <w:lvlJc w:val="left"/>
+      <w:pPr>
+        <w:ind w:left="1440" w:hanging="360"/>
+      </w:pPr>
+      <w:rPr>
+        <w:rFonts w:ascii="Courier New" w:hAnsi="Courier New" w:cs="Courier New" w:hint="default"/>
+      </w:rPr>
+    </w:lvl>
+    <w:lvl w:ilvl="2" w:tplc="04070005" w:tentative="1">
+      <w:start w:val="1"/>
+      <w:numFmt w:val="bullet"/>
+      <w:lvlText w:val=""/>
+      <w:lvlJc w:val="left"/>
+      <w:pPr>
+        <w:ind w:left="2160" w:hanging="360"/>
+      </w:pPr>
+      <w:rPr>
+        <w:rFonts w:ascii="Wingdings" w:hAnsi="Wingdings" w:hint="default"/>
+      </w:rPr>
+    </w:lvl>
+    <w:lvl w:ilvl="3" w:tplc="04070001" w:tentative="1">
+      <w:start w:val="1"/>
+      <w:numFmt w:val="bullet"/>
+      <w:lvlText w:val=""/>
+      <w:lvlJc w:val="left"/>
+      <w:pPr>
+        <w:ind w:left="2880" w:hanging="360"/>
+      </w:pPr>
+      <w:rPr>
+        <w:rFonts w:ascii="Symbol" w:hAnsi="Symbol" w:hint="default"/>
+      </w:rPr>
+    </w:lvl>
+    <w:lvl w:ilvl="4" w:tplc="04070003" w:tentative="1">
+      <w:start w:val="1"/>
+      <w:numFmt w:val="bullet"/>
+      <w:lvlText w:val="o"/>
+      <w:lvlJc w:val="left"/>
+      <w:pPr>
+        <w:ind w:left="3600" w:hanging="360"/>
+      </w:pPr>
+      <w:rPr>
+        <w:rFonts w:ascii="Courier New" w:hAnsi="Courier New" w:cs="Courier New" w:hint="default"/>
+      </w:rPr>
+    </w:lvl>
+    <w:lvl w:ilvl="5" w:tplc="04070005" w:tentative="1">
+      <w:start w:val="1"/>
+      <w:numFmt w:val="bullet"/>
+      <w:lvlText w:val=""/>
+      <w:lvlJc w:val="left"/>
+      <w:pPr>
+        <w:ind w:left="4320" w:hanging="360"/>
+      </w:pPr>
+      <w:rPr>
+        <w:rFonts w:ascii="Wingdings" w:hAnsi="Wingdings" w:hint="default"/>
+      </w:rPr>
+    </w:lvl>
+    <w:lvl w:ilvl="6" w:tplc="04070001" w:tentative="1">
+      <w:start w:val="1"/>
+      <w:numFmt w:val="bullet"/>
+      <w:lvlText w:val=""/>
+      <w:lvlJc w:val="left"/>
+      <w:pPr>
+        <w:ind w:left="5040" w:hanging="360"/>
+      </w:pPr>
+      <w:rPr>
+        <w:rFonts w:ascii="Symbol" w:hAnsi="Symbol" w:hint="default"/>
+      </w:rPr>
+    </w:lvl>
+    <w:lvl w:ilvl="7" w:tplc="04070003" w:tentative="1">
+      <w:start w:val="1"/>
+      <w:numFmt w:val="bullet"/>
+      <w:lvlText w:val="o"/>
+      <w:lvlJc w:val="left"/>
+      <w:pPr>
+        <w:ind w:left="5760" w:hanging="360"/>
+      </w:pPr>
+      <w:rPr>
+        <w:rFonts w:ascii="Courier New" w:hAnsi="Courier New" w:cs="Courier New" w:hint="default"/>
+      </w:rPr>
+    </w:lvl>
+    <w:lvl w:ilvl="8" w:tplc="04070005" w:tentative="1">
+      <w:start w:val="1"/>
+      <w:numFmt w:val="bullet"/>
+      <w:lvlText w:val=""/>
+      <w:lvlJc w:val="left"/>
+      <w:pPr>
+        <w:ind w:left="6480" w:hanging="360"/>
+      </w:pPr>
+      <w:rPr>
+        <w:rFonts w:ascii="Wingdings" w:hAnsi="Wingdings" w:hint="default"/>
+      </w:rPr>
+    </w:lvl>
+  </w:abstractNum>
+  <w:abstractNum w:abstractNumId="12" w15:restartNumberingAfterBreak="0">
+    <w:nsid w:val="2B546609"/>
+    <w:multiLevelType w:val="multilevel"/>
+    <w:tmpl w:val="44921FDE"/>
+    <w:lvl w:ilvl="0">
+      <w:start w:val="2"/>
       <w:numFmt w:val="decimal"/>
-      <w:lvlText w:val="%1)"/>
-      <w:lvlJc w:val="left"/>
-      <w:pPr>
-        <w:ind w:left="720" w:hanging="360"/>
-      </w:pPr>
-      <w:rPr>
-        <w:rFonts w:asciiTheme="minorHAnsi" w:eastAsiaTheme="minorHAnsi" w:hAnsiTheme="minorHAnsi" w:cstheme="minorBidi"/>
-      </w:rPr>
-    </w:lvl>
-    <w:lvl w:ilvl="1" w:tplc="04070003">
-      <w:start w:val="1"/>
-      <w:numFmt w:val="bullet"/>
-      <w:lvlText w:val="o"/>
-      <w:lvlJc w:val="left"/>
-      <w:pPr>
-        <w:ind w:left="1440" w:hanging="360"/>
-      </w:pPr>
-      <w:rPr>
-        <w:rFonts w:ascii="Courier New" w:hAnsi="Courier New" w:cs="Courier New" w:hint="default"/>
-      </w:rPr>
-    </w:lvl>
-    <w:lvl w:ilvl="2" w:tplc="04070005" w:tentative="1">
-      <w:start w:val="1"/>
-      <w:numFmt w:val="bullet"/>
-      <w:lvlText w:val=""/>
-      <w:lvlJc w:val="left"/>
-      <w:pPr>
-        <w:ind w:left="2160" w:hanging="360"/>
-      </w:pPr>
-      <w:rPr>
-        <w:rFonts w:ascii="Wingdings" w:hAnsi="Wingdings" w:hint="default"/>
-      </w:rPr>
-    </w:lvl>
-    <w:lvl w:ilvl="3" w:tplc="04070001" w:tentative="1">
-      <w:start w:val="1"/>
-      <w:numFmt w:val="bullet"/>
-      <w:lvlText w:val=""/>
-      <w:lvlJc w:val="left"/>
-      <w:pPr>
-        <w:ind w:left="2880" w:hanging="360"/>
-      </w:pPr>
-      <w:rPr>
-        <w:rFonts w:ascii="Symbol" w:hAnsi="Symbol" w:hint="default"/>
-      </w:rPr>
-    </w:lvl>
-    <w:lvl w:ilvl="4" w:tplc="04070003" w:tentative="1">
-      <w:start w:val="1"/>
-      <w:numFmt w:val="bullet"/>
-      <w:lvlText w:val="o"/>
-      <w:lvlJc w:val="left"/>
-      <w:pPr>
-        <w:ind w:left="3600" w:hanging="360"/>
-      </w:pPr>
-      <w:rPr>
-        <w:rFonts w:ascii="Courier New" w:hAnsi="Courier New" w:cs="Courier New" w:hint="default"/>
-      </w:rPr>
-    </w:lvl>
-    <w:lvl w:ilvl="5" w:tplc="04070005" w:tentative="1">
-      <w:start w:val="1"/>
-      <w:numFmt w:val="bullet"/>
-      <w:lvlText w:val=""/>
-      <w:lvlJc w:val="left"/>
-      <w:pPr>
-        <w:ind w:left="4320" w:hanging="360"/>
-      </w:pPr>
-      <w:rPr>
-        <w:rFonts w:ascii="Wingdings" w:hAnsi="Wingdings" w:hint="default"/>
-      </w:rPr>
-    </w:lvl>
-    <w:lvl w:ilvl="6" w:tplc="04070001" w:tentative="1">
-      <w:start w:val="1"/>
-      <w:numFmt w:val="bullet"/>
-      <w:lvlText w:val=""/>
-      <w:lvlJc w:val="left"/>
-      <w:pPr>
-        <w:ind w:left="5040" w:hanging="360"/>
-      </w:pPr>
-      <w:rPr>
-        <w:rFonts w:ascii="Symbol" w:hAnsi="Symbol" w:hint="default"/>
-      </w:rPr>
-    </w:lvl>
-    <w:lvl w:ilvl="7" w:tplc="04070003" w:tentative="1">
-      <w:start w:val="1"/>
-      <w:numFmt w:val="bullet"/>
-      <w:lvlText w:val="o"/>
-      <w:lvlJc w:val="left"/>
-      <w:pPr>
-        <w:ind w:left="5760" w:hanging="360"/>
-      </w:pPr>
-      <w:rPr>
-        <w:rFonts w:ascii="Courier New" w:hAnsi="Courier New" w:cs="Courier New" w:hint="default"/>
-      </w:rPr>
-    </w:lvl>
-    <w:lvl w:ilvl="8" w:tplc="04070005" w:tentative="1">
-      <w:start w:val="1"/>
-      <w:numFmt w:val="bullet"/>
-      <w:lvlText w:val=""/>
-      <w:lvlJc w:val="left"/>
-      <w:pPr>
-        <w:ind w:left="6480" w:hanging="360"/>
-      </w:pPr>
-      <w:rPr>
-        <w:rFonts w:ascii="Wingdings" w:hAnsi="Wingdings" w:hint="default"/>
+      <w:lvlText w:val="%1."/>
+      <w:lvlJc w:val="left"/>
+      <w:pPr>
+        <w:ind w:left="360" w:hanging="360"/>
+      </w:pPr>
+      <w:rPr>
+        <w:rFonts w:hint="default"/>
+      </w:rPr>
+    </w:lvl>
+    <w:lvl w:ilvl="1">
+      <w:start w:val="2"/>
+      <w:numFmt w:val="decimal"/>
+      <w:lvlText w:val="%1.%2)"/>
+      <w:lvlJc w:val="left"/>
+      <w:pPr>
+        <w:ind w:left="360" w:hanging="360"/>
+      </w:pPr>
+      <w:rPr>
+        <w:rFonts w:hint="default"/>
+      </w:rPr>
+    </w:lvl>
+    <w:lvl w:ilvl="2">
+      <w:start w:val="1"/>
+      <w:numFmt w:val="decimal"/>
+      <w:lvlText w:val="%1.%2)%3."/>
+      <w:lvlJc w:val="left"/>
+      <w:pPr>
+        <w:ind w:left="720" w:hanging="720"/>
+      </w:pPr>
+      <w:rPr>
+        <w:rFonts w:hint="default"/>
+      </w:rPr>
+    </w:lvl>
+    <w:lvl w:ilvl="3">
+      <w:start w:val="1"/>
+      <w:numFmt w:val="decimal"/>
+      <w:lvlText w:val="%1.%2)%3.%4."/>
+      <w:lvlJc w:val="left"/>
+      <w:pPr>
+        <w:ind w:left="720" w:hanging="720"/>
+      </w:pPr>
+      <w:rPr>
+        <w:rFonts w:hint="default"/>
+      </w:rPr>
+    </w:lvl>
+    <w:lvl w:ilvl="4">
+      <w:start w:val="1"/>
+      <w:numFmt w:val="decimal"/>
+      <w:lvlText w:val="%1.%2)%3.%4.%5."/>
+      <w:lvlJc w:val="left"/>
+      <w:pPr>
+        <w:ind w:left="1080" w:hanging="1080"/>
+      </w:pPr>
+      <w:rPr>
+        <w:rFonts w:hint="default"/>
+      </w:rPr>
+    </w:lvl>
+    <w:lvl w:ilvl="5">
+      <w:start w:val="1"/>
+      <w:numFmt w:val="decimal"/>
+      <w:lvlText w:val="%1.%2)%3.%4.%5.%6."/>
+      <w:lvlJc w:val="left"/>
+      <w:pPr>
+        <w:ind w:left="1080" w:hanging="1080"/>
+      </w:pPr>
+      <w:rPr>
+        <w:rFonts w:hint="default"/>
+      </w:rPr>
+    </w:lvl>
+    <w:lvl w:ilvl="6">
+      <w:start w:val="1"/>
+      <w:numFmt w:val="decimal"/>
+      <w:lvlText w:val="%1.%2)%3.%4.%5.%6.%7."/>
+      <w:lvlJc w:val="left"/>
+      <w:pPr>
+        <w:ind w:left="1440" w:hanging="1440"/>
+      </w:pPr>
+      <w:rPr>
+        <w:rFonts w:hint="default"/>
+      </w:rPr>
+    </w:lvl>
+    <w:lvl w:ilvl="7">
+      <w:start w:val="1"/>
+      <w:numFmt w:val="decimal"/>
+      <w:lvlText w:val="%1.%2)%3.%4.%5.%6.%7.%8."/>
+      <w:lvlJc w:val="left"/>
+      <w:pPr>
+        <w:ind w:left="1440" w:hanging="1440"/>
+      </w:pPr>
+      <w:rPr>
+        <w:rFonts w:hint="default"/>
+      </w:rPr>
+    </w:lvl>
+    <w:lvl w:ilvl="8">
+      <w:start w:val="1"/>
+      <w:numFmt w:val="decimal"/>
+      <w:lvlText w:val="%1.%2)%3.%4.%5.%6.%7.%8.%9."/>
+      <w:lvlJc w:val="left"/>
+      <w:pPr>
+        <w:ind w:left="1800" w:hanging="1800"/>
+      </w:pPr>
+      <w:rPr>
+        <w:rFonts w:hint="default"/>
       </w:rPr>
     </w:lvl>
   </w:abstractNum>
-  <w:abstractNum w:abstractNumId="10" w15:restartNumberingAfterBreak="0">
+  <w:abstractNum w:abstractNumId="13" w15:restartNumberingAfterBreak="0">
     <w:nsid w:val="2FF91E06"/>
     <w:multiLevelType w:val="hybridMultilevel"/>
-    <w:tmpl w:val="F998C3D0"/>
+    <w:tmpl w:val="DCC63A2C"/>
     <w:lvl w:ilvl="0" w:tplc="04070001">
       <w:start w:val="1"/>
       <w:numFmt w:val="bullet"/>
@@ -2008,7 +3087,7 @@
         <w:rFonts w:ascii="Symbol" w:hAnsi="Symbol" w:hint="default"/>
       </w:rPr>
     </w:lvl>
-    <w:lvl w:ilvl="1" w:tplc="04070003" w:tentative="1">
+    <w:lvl w:ilvl="1" w:tplc="04070003">
       <w:start w:val="1"/>
       <w:numFmt w:val="bullet"/>
       <w:lvlText w:val="o"/>
@@ -2105,7 +3184,7 @@
       </w:rPr>
     </w:lvl>
   </w:abstractNum>
-  <w:abstractNum w:abstractNumId="11" w15:restartNumberingAfterBreak="0">
+  <w:abstractNum w:abstractNumId="14" w15:restartNumberingAfterBreak="0">
     <w:nsid w:val="38D20A31"/>
     <w:multiLevelType w:val="hybridMultilevel"/>
     <w:tmpl w:val="482C440E"/>
@@ -2218,7 +3297,7 @@
       </w:rPr>
     </w:lvl>
   </w:abstractNum>
-  <w:abstractNum w:abstractNumId="12" w15:restartNumberingAfterBreak="0">
+  <w:abstractNum w:abstractNumId="15" w15:restartNumberingAfterBreak="0">
     <w:nsid w:val="40FC4B43"/>
     <w:multiLevelType w:val="hybridMultilevel"/>
     <w:tmpl w:val="8AE8623C"/>
@@ -2331,7 +3410,7 @@
       </w:rPr>
     </w:lvl>
   </w:abstractNum>
-  <w:abstractNum w:abstractNumId="13" w15:restartNumberingAfterBreak="0">
+  <w:abstractNum w:abstractNumId="16" w15:restartNumberingAfterBreak="0">
     <w:nsid w:val="4DCE1C68"/>
     <w:multiLevelType w:val="hybridMultilevel"/>
     <w:tmpl w:val="0240D41E"/>
@@ -2444,7 +3523,212 @@
       </w:rPr>
     </w:lvl>
   </w:abstractNum>
-  <w:abstractNum w:abstractNumId="14" w15:restartNumberingAfterBreak="0">
+  <w:abstractNum w:abstractNumId="17" w15:restartNumberingAfterBreak="0">
+    <w:nsid w:val="610377DB"/>
+    <w:multiLevelType w:val="hybridMultilevel"/>
+    <w:tmpl w:val="CD745890"/>
+    <w:lvl w:ilvl="0" w:tplc="04070001">
+      <w:start w:val="1"/>
+      <w:numFmt w:val="bullet"/>
+      <w:lvlText w:val=""/>
+      <w:lvlJc w:val="left"/>
+      <w:pPr>
+        <w:ind w:left="720" w:hanging="360"/>
+      </w:pPr>
+      <w:rPr>
+        <w:rFonts w:ascii="Symbol" w:hAnsi="Symbol" w:hint="default"/>
+      </w:rPr>
+    </w:lvl>
+    <w:lvl w:ilvl="1" w:tplc="04070001">
+      <w:start w:val="1"/>
+      <w:numFmt w:val="bullet"/>
+      <w:lvlText w:val=""/>
+      <w:lvlJc w:val="left"/>
+      <w:pPr>
+        <w:ind w:left="1440" w:hanging="360"/>
+      </w:pPr>
+      <w:rPr>
+        <w:rFonts w:ascii="Symbol" w:hAnsi="Symbol" w:hint="default"/>
+      </w:rPr>
+    </w:lvl>
+    <w:lvl w:ilvl="2" w:tplc="0407001B" w:tentative="1">
+      <w:start w:val="1"/>
+      <w:numFmt w:val="lowerRoman"/>
+      <w:lvlText w:val="%3."/>
+      <w:lvlJc w:val="right"/>
+      <w:pPr>
+        <w:ind w:left="2160" w:hanging="180"/>
+      </w:pPr>
+    </w:lvl>
+    <w:lvl w:ilvl="3" w:tplc="0407000F" w:tentative="1">
+      <w:start w:val="1"/>
+      <w:numFmt w:val="decimal"/>
+      <w:lvlText w:val="%4."/>
+      <w:lvlJc w:val="left"/>
+      <w:pPr>
+        <w:ind w:left="2880" w:hanging="360"/>
+      </w:pPr>
+    </w:lvl>
+    <w:lvl w:ilvl="4" w:tplc="04070019" w:tentative="1">
+      <w:start w:val="1"/>
+      <w:numFmt w:val="lowerLetter"/>
+      <w:lvlText w:val="%5."/>
+      <w:lvlJc w:val="left"/>
+      <w:pPr>
+        <w:ind w:left="3600" w:hanging="360"/>
+      </w:pPr>
+    </w:lvl>
+    <w:lvl w:ilvl="5" w:tplc="0407001B" w:tentative="1">
+      <w:start w:val="1"/>
+      <w:numFmt w:val="lowerRoman"/>
+      <w:lvlText w:val="%6."/>
+      <w:lvlJc w:val="right"/>
+      <w:pPr>
+        <w:ind w:left="4320" w:hanging="180"/>
+      </w:pPr>
+    </w:lvl>
+    <w:lvl w:ilvl="6" w:tplc="0407000F" w:tentative="1">
+      <w:start w:val="1"/>
+      <w:numFmt w:val="decimal"/>
+      <w:lvlText w:val="%7."/>
+      <w:lvlJc w:val="left"/>
+      <w:pPr>
+        <w:ind w:left="5040" w:hanging="360"/>
+      </w:pPr>
+    </w:lvl>
+    <w:lvl w:ilvl="7" w:tplc="04070019" w:tentative="1">
+      <w:start w:val="1"/>
+      <w:numFmt w:val="lowerLetter"/>
+      <w:lvlText w:val="%8."/>
+      <w:lvlJc w:val="left"/>
+      <w:pPr>
+        <w:ind w:left="5760" w:hanging="360"/>
+      </w:pPr>
+    </w:lvl>
+    <w:lvl w:ilvl="8" w:tplc="0407001B" w:tentative="1">
+      <w:start w:val="1"/>
+      <w:numFmt w:val="lowerRoman"/>
+      <w:lvlText w:val="%9."/>
+      <w:lvlJc w:val="right"/>
+      <w:pPr>
+        <w:ind w:left="6480" w:hanging="180"/>
+      </w:pPr>
+    </w:lvl>
+  </w:abstractNum>
+  <w:abstractNum w:abstractNumId="18" w15:restartNumberingAfterBreak="0">
+    <w:nsid w:val="70BE6EBB"/>
+    <w:multiLevelType w:val="multilevel"/>
+    <w:tmpl w:val="B0C26EE8"/>
+    <w:lvl w:ilvl="0">
+      <w:start w:val="3"/>
+      <w:numFmt w:val="decimal"/>
+      <w:lvlText w:val="%1."/>
+      <w:lvlJc w:val="left"/>
+      <w:pPr>
+        <w:ind w:left="360" w:hanging="360"/>
+      </w:pPr>
+      <w:rPr>
+        <w:rFonts w:hint="default"/>
+      </w:rPr>
+    </w:lvl>
+    <w:lvl w:ilvl="1">
+      <w:start w:val="1"/>
+      <w:numFmt w:val="decimal"/>
+      <w:lvlText w:val="%1.%2)"/>
+      <w:lvlJc w:val="left"/>
+      <w:pPr>
+        <w:ind w:left="360" w:hanging="360"/>
+      </w:pPr>
+      <w:rPr>
+        <w:rFonts w:hint="default"/>
+      </w:rPr>
+    </w:lvl>
+    <w:lvl w:ilvl="2">
+      <w:start w:val="1"/>
+      <w:numFmt w:val="decimal"/>
+      <w:lvlText w:val="%1.%2)%3."/>
+      <w:lvlJc w:val="left"/>
+      <w:pPr>
+        <w:ind w:left="720" w:hanging="720"/>
+      </w:pPr>
+      <w:rPr>
+        <w:rFonts w:hint="default"/>
+      </w:rPr>
+    </w:lvl>
+    <w:lvl w:ilvl="3">
+      <w:start w:val="1"/>
+      <w:numFmt w:val="decimal"/>
+      <w:lvlText w:val="%1.%2)%3.%4."/>
+      <w:lvlJc w:val="left"/>
+      <w:pPr>
+        <w:ind w:left="720" w:hanging="720"/>
+      </w:pPr>
+      <w:rPr>
+        <w:rFonts w:hint="default"/>
+      </w:rPr>
+    </w:lvl>
+    <w:lvl w:ilvl="4">
+      <w:start w:val="1"/>
+      <w:numFmt w:val="bullet"/>
+      <w:lvlText w:val=""/>
+      <w:lvlJc w:val="left"/>
+      <w:pPr>
+        <w:ind w:left="1080" w:hanging="1080"/>
+      </w:pPr>
+      <w:rPr>
+        <w:rFonts w:ascii="Symbol" w:hAnsi="Symbol" w:hint="default"/>
+      </w:rPr>
+    </w:lvl>
+    <w:lvl w:ilvl="5">
+      <w:start w:val="1"/>
+      <w:numFmt w:val="decimal"/>
+      <w:lvlText w:val="%1.%2)%3.%4.%5.%6."/>
+      <w:lvlJc w:val="left"/>
+      <w:pPr>
+        <w:ind w:left="1080" w:hanging="1080"/>
+      </w:pPr>
+      <w:rPr>
+        <w:rFonts w:hint="default"/>
+      </w:rPr>
+    </w:lvl>
+    <w:lvl w:ilvl="6">
+      <w:start w:val="1"/>
+      <w:numFmt w:val="decimal"/>
+      <w:lvlText w:val="%1.%2)%3.%4.%5.%6.%7."/>
+      <w:lvlJc w:val="left"/>
+      <w:pPr>
+        <w:ind w:left="1440" w:hanging="1440"/>
+      </w:pPr>
+      <w:rPr>
+        <w:rFonts w:hint="default"/>
+      </w:rPr>
+    </w:lvl>
+    <w:lvl w:ilvl="7">
+      <w:start w:val="1"/>
+      <w:numFmt w:val="decimal"/>
+      <w:lvlText w:val="%1.%2)%3.%4.%5.%6.%7.%8."/>
+      <w:lvlJc w:val="left"/>
+      <w:pPr>
+        <w:ind w:left="1440" w:hanging="1440"/>
+      </w:pPr>
+      <w:rPr>
+        <w:rFonts w:hint="default"/>
+      </w:rPr>
+    </w:lvl>
+    <w:lvl w:ilvl="8">
+      <w:start w:val="1"/>
+      <w:numFmt w:val="decimal"/>
+      <w:lvlText w:val="%1.%2)%3.%4.%5.%6.%7.%8.%9."/>
+      <w:lvlJc w:val="left"/>
+      <w:pPr>
+        <w:ind w:left="1800" w:hanging="1800"/>
+      </w:pPr>
+      <w:rPr>
+        <w:rFonts w:hint="default"/>
+      </w:rPr>
+    </w:lvl>
+  </w:abstractNum>
+  <w:abstractNum w:abstractNumId="19" w15:restartNumberingAfterBreak="0">
     <w:nsid w:val="7FF102DA"/>
     <w:multiLevelType w:val="multilevel"/>
     <w:tmpl w:val="42120FAC"/>
@@ -2558,37 +3842,37 @@
     </w:lvl>
   </w:abstractNum>
   <w:num w:numId="1">
-    <w:abstractNumId w:val="6"/>
+    <w:abstractNumId w:val="8"/>
   </w:num>
   <w:num w:numId="2">
-    <w:abstractNumId w:val="9"/>
+    <w:abstractNumId w:val="11"/>
   </w:num>
   <w:num w:numId="3">
     <w:abstractNumId w:val="1"/>
   </w:num>
   <w:num w:numId="4">
-    <w:abstractNumId w:val="7"/>
+    <w:abstractNumId w:val="9"/>
   </w:num>
   <w:num w:numId="5">
-    <w:abstractNumId w:val="10"/>
+    <w:abstractNumId w:val="13"/>
   </w:num>
   <w:num w:numId="6">
     <w:abstractNumId w:val="2"/>
   </w:num>
   <w:num w:numId="7">
-    <w:abstractNumId w:val="8"/>
+    <w:abstractNumId w:val="10"/>
   </w:num>
   <w:num w:numId="8">
-    <w:abstractNumId w:val="12"/>
+    <w:abstractNumId w:val="15"/>
   </w:num>
   <w:num w:numId="9">
-    <w:abstractNumId w:val="5"/>
+    <w:abstractNumId w:val="7"/>
   </w:num>
   <w:num w:numId="10">
-    <w:abstractNumId w:val="13"/>
+    <w:abstractNumId w:val="16"/>
   </w:num>
   <w:num w:numId="11">
-    <w:abstractNumId w:val="11"/>
+    <w:abstractNumId w:val="14"/>
   </w:num>
   <w:num w:numId="12">
     <w:abstractNumId w:val="4"/>
@@ -2600,7 +3884,22 @@
     <w:abstractNumId w:val="3"/>
   </w:num>
   <w:num w:numId="15">
-    <w:abstractNumId w:val="14"/>
+    <w:abstractNumId w:val="19"/>
+  </w:num>
+  <w:num w:numId="16">
+    <w:abstractNumId w:val="12"/>
+  </w:num>
+  <w:num w:numId="17">
+    <w:abstractNumId w:val="17"/>
+  </w:num>
+  <w:num w:numId="18">
+    <w:abstractNumId w:val="18"/>
+  </w:num>
+  <w:num w:numId="19">
+    <w:abstractNumId w:val="5"/>
+  </w:num>
+  <w:num w:numId="20">
+    <w:abstractNumId w:val="6"/>
   </w:num>
 </w:numbering>
 </file>

</xml_diff>

<commit_message>
Aufteilung für Abschluss Dokument
</commit_message>
<xml_diff>
--- a/Protokolle/Abschlussdokumet.docx
+++ b/Protokolle/Abschlussdokumet.docx
@@ -233,8 +233,6 @@
         </w:rPr>
         <w:br w:type="page"/>
       </w:r>
-      <w:bookmarkStart w:id="0" w:name="_GoBack"/>
-      <w:bookmarkEnd w:id="0"/>
     </w:p>
     <w:p>
       <w:pPr>
@@ -397,14 +395,36 @@
       <w:pPr>
         <w:rPr>
           <w:rFonts w:ascii="Arial" w:hAnsi="Arial" w:cs="Arial"/>
-        </w:rPr>
-      </w:pPr>
-      <w:r>
-        <w:rPr>
-          <w:rFonts w:ascii="Arial" w:hAnsi="Arial" w:cs="Arial"/>
-        </w:rPr>
-        <w:t>2.1) Vier Gewinnt</w:t>
-      </w:r>
+          <w:color w:val="7030A0"/>
+        </w:rPr>
+      </w:pPr>
+      <w:r>
+        <w:rPr>
+          <w:rFonts w:ascii="Arial" w:hAnsi="Arial" w:cs="Arial"/>
+        </w:rPr>
+        <w:t xml:space="preserve">2.1) Vier </w:t>
+      </w:r>
+      <w:proofErr w:type="gramStart"/>
+      <w:r>
+        <w:rPr>
+          <w:rFonts w:ascii="Arial" w:hAnsi="Arial" w:cs="Arial"/>
+        </w:rPr>
+        <w:t>Gewinnt</w:t>
+      </w:r>
+      <w:r>
+        <w:rPr>
+          <w:rFonts w:ascii="Arial" w:hAnsi="Arial" w:cs="Arial"/>
+        </w:rPr>
+        <w:t xml:space="preserve">  </w:t>
+      </w:r>
+      <w:r>
+        <w:rPr>
+          <w:rFonts w:ascii="Arial" w:hAnsi="Arial" w:cs="Arial"/>
+          <w:highlight w:val="yellow"/>
+        </w:rPr>
+        <w:t>Jon</w:t>
+      </w:r>
+      <w:proofErr w:type="gramEnd"/>
     </w:p>
     <w:p>
       <w:pPr>
@@ -535,25 +555,7 @@
         <w:rPr>
           <w:rFonts w:ascii="Arial" w:hAnsi="Arial" w:cs="Arial"/>
         </w:rPr>
-        <w:t xml:space="preserve">Turnier-Modus: </w:t>
-      </w:r>
-      <w:r>
-        <w:rPr>
-          <w:rFonts w:ascii="Arial" w:hAnsi="Arial" w:cs="Arial"/>
-        </w:rPr>
-        <w:t>Zur Auswertung der KI(s) gedacht.</w:t>
-      </w:r>
-      <w:r>
-        <w:rPr>
-          <w:rFonts w:ascii="Arial" w:hAnsi="Arial" w:cs="Arial"/>
-        </w:rPr>
-        <w:t xml:space="preserve"> </w:t>
-      </w:r>
-      <w:r>
-        <w:rPr>
-          <w:rFonts w:ascii="Arial" w:hAnsi="Arial" w:cs="Arial"/>
-        </w:rPr>
-        <w:t>KI lernt in diesem Modus nicht weiter, sondern zeig nur wie gut diese mit dem bisherigen Training spielen kann.</w:t>
+        <w:t>Turnier-Modus: Zur Auswertung der KI(s) gedacht. KI lernt in diesem Modus nicht weiter, sondern zeig nur wie gut diese mit dem bisherigen Training spielen kann.</w:t>
       </w:r>
     </w:p>
     <w:p>
@@ -587,6 +589,15 @@
         </w:rPr>
         <w:t xml:space="preserve">Nicht-lernende KI für das Training </w:t>
       </w:r>
+      <w:bookmarkStart w:id="0" w:name="_GoBack"/>
+      <w:bookmarkEnd w:id="0"/>
+      <w:r>
+        <w:rPr>
+          <w:rFonts w:ascii="Arial" w:hAnsi="Arial" w:cs="Arial"/>
+          <w:highlight w:val="yellow"/>
+        </w:rPr>
+        <w:t>Lena K</w:t>
+      </w:r>
     </w:p>
     <w:p>
       <w:pPr>
@@ -700,6 +711,19 @@
         </w:rPr>
         <w:t xml:space="preserve"> und Binär-Codierung</w:t>
       </w:r>
+      <w:r>
+        <w:rPr>
+          <w:rFonts w:ascii="Arial" w:hAnsi="Arial" w:cs="Arial"/>
+        </w:rPr>
+        <w:t xml:space="preserve"> </w:t>
+      </w:r>
+      <w:r>
+        <w:rPr>
+          <w:rFonts w:ascii="Arial" w:hAnsi="Arial" w:cs="Arial"/>
+          <w:highlight w:val="yellow"/>
+        </w:rPr>
+        <w:t>Jon</w:t>
+      </w:r>
     </w:p>
     <w:p>
       <w:pPr>
@@ -1017,6 +1041,25 @@
         </w:rPr>
         <w:t>ode, Literaturrecherche</w:t>
       </w:r>
+      <w:r>
+        <w:rPr>
+          <w:rFonts w:ascii="Arial" w:hAnsi="Arial" w:cs="Arial"/>
+        </w:rPr>
+        <w:t xml:space="preserve"> </w:t>
+      </w:r>
+      <w:r>
+        <w:rPr>
+          <w:rFonts w:ascii="Arial" w:hAnsi="Arial" w:cs="Arial"/>
+          <w:highlight w:val="yellow"/>
+        </w:rPr>
+        <w:t>Lena</w:t>
+      </w:r>
+      <w:r>
+        <w:rPr>
+          <w:rFonts w:ascii="Arial" w:hAnsi="Arial" w:cs="Arial"/>
+        </w:rPr>
+        <w:t xml:space="preserve"> K</w:t>
+      </w:r>
     </w:p>
     <w:p>
       <w:pPr>
@@ -1102,6 +1145,19 @@
         </w:rPr>
         <w:t xml:space="preserve"> Umsetzung</w:t>
       </w:r>
+      <w:r>
+        <w:rPr>
+          <w:rFonts w:ascii="Arial" w:hAnsi="Arial" w:cs="Arial"/>
+        </w:rPr>
+        <w:t xml:space="preserve"> </w:t>
+      </w:r>
+      <w:r>
+        <w:rPr>
+          <w:rFonts w:ascii="Arial" w:hAnsi="Arial" w:cs="Arial"/>
+          <w:highlight w:val="yellow"/>
+        </w:rPr>
+        <w:t>Jon</w:t>
+      </w:r>
     </w:p>
     <w:p>
       <w:pPr>
@@ -1237,6 +1293,21 @@
         </w:rPr>
         <w:t xml:space="preserve"> Erläuterung der Methode, Literatur Recherche</w:t>
       </w:r>
+      <w:r>
+        <w:rPr>
+          <w:rFonts w:ascii="Arial" w:hAnsi="Arial" w:cs="Arial"/>
+        </w:rPr>
+        <w:t xml:space="preserve"> </w:t>
+      </w:r>
+      <w:proofErr w:type="spellStart"/>
+      <w:r>
+        <w:rPr>
+          <w:rFonts w:ascii="Arial" w:hAnsi="Arial" w:cs="Arial"/>
+          <w:highlight w:val="yellow"/>
+        </w:rPr>
+        <w:t>ahmad</w:t>
+      </w:r>
+      <w:proofErr w:type="spellEnd"/>
     </w:p>
     <w:p>
       <w:pPr>
@@ -1305,6 +1376,21 @@
         </w:rPr>
         <w:t>Umsetzung</w:t>
       </w:r>
+      <w:r>
+        <w:rPr>
+          <w:rFonts w:ascii="Arial" w:hAnsi="Arial" w:cs="Arial"/>
+        </w:rPr>
+        <w:t xml:space="preserve"> </w:t>
+      </w:r>
+      <w:proofErr w:type="spellStart"/>
+      <w:r>
+        <w:rPr>
+          <w:rFonts w:ascii="Arial" w:hAnsi="Arial" w:cs="Arial"/>
+          <w:highlight w:val="yellow"/>
+        </w:rPr>
+        <w:t>lena</w:t>
+      </w:r>
+      <w:proofErr w:type="spellEnd"/>
     </w:p>
     <w:p>
       <w:pPr>
@@ -1355,6 +1441,19 @@
         <w:t>NormalKI</w:t>
       </w:r>
       <w:proofErr w:type="spellEnd"/>
+      <w:r>
+        <w:rPr>
+          <w:rFonts w:ascii="Arial" w:hAnsi="Arial" w:cs="Arial"/>
+        </w:rPr>
+        <w:t xml:space="preserve"> </w:t>
+      </w:r>
+      <w:r>
+        <w:rPr>
+          <w:rFonts w:ascii="Arial" w:hAnsi="Arial" w:cs="Arial"/>
+          <w:highlight w:val="cyan"/>
+        </w:rPr>
+        <w:t>Dienstag</w:t>
+      </w:r>
     </w:p>
     <w:p>
       <w:pPr>
@@ -1542,6 +1641,107 @@
         <w:t>NormalKI</w:t>
       </w:r>
       <w:proofErr w:type="spellEnd"/>
+      <w:r>
+        <w:rPr>
+          <w:rFonts w:ascii="Arial" w:hAnsi="Arial" w:cs="Arial"/>
+        </w:rPr>
+        <w:t xml:space="preserve"> </w:t>
+      </w:r>
+    </w:p>
+    <w:p>
+      <w:pPr>
+        <w:pStyle w:val="Listenabsatz"/>
+        <w:numPr>
+          <w:ilvl w:val="0"/>
+          <w:numId w:val="21"/>
+        </w:numPr>
+        <w:rPr>
+          <w:rFonts w:ascii="Arial" w:hAnsi="Arial" w:cs="Arial"/>
+        </w:rPr>
+      </w:pPr>
+      <w:r>
+        <w:rPr>
+          <w:rFonts w:ascii="Arial" w:hAnsi="Arial" w:cs="Arial"/>
+        </w:rPr>
+        <w:t xml:space="preserve">4x5 </w:t>
+      </w:r>
+      <w:proofErr w:type="spellStart"/>
+      <w:r>
+        <w:rPr>
+          <w:rFonts w:ascii="Arial" w:hAnsi="Arial" w:cs="Arial"/>
+          <w:highlight w:val="yellow"/>
+        </w:rPr>
+        <w:t>lena</w:t>
+      </w:r>
+      <w:proofErr w:type="spellEnd"/>
+      <w:r>
+        <w:rPr>
+          <w:rFonts w:ascii="Arial" w:hAnsi="Arial" w:cs="Arial"/>
+          <w:highlight w:val="yellow"/>
+        </w:rPr>
+        <w:t xml:space="preserve"> g</w:t>
+      </w:r>
+    </w:p>
+    <w:p>
+      <w:pPr>
+        <w:pStyle w:val="Listenabsatz"/>
+        <w:numPr>
+          <w:ilvl w:val="0"/>
+          <w:numId w:val="21"/>
+        </w:numPr>
+        <w:rPr>
+          <w:rFonts w:ascii="Arial" w:hAnsi="Arial" w:cs="Arial"/>
+        </w:rPr>
+      </w:pPr>
+      <w:r>
+        <w:rPr>
+          <w:rFonts w:ascii="Arial" w:hAnsi="Arial" w:cs="Arial"/>
+        </w:rPr>
+        <w:t xml:space="preserve">6x7 </w:t>
+      </w:r>
+      <w:proofErr w:type="spellStart"/>
+      <w:r>
+        <w:rPr>
+          <w:rFonts w:ascii="Arial" w:hAnsi="Arial" w:cs="Arial"/>
+          <w:highlight w:val="yellow"/>
+        </w:rPr>
+        <w:t>jon</w:t>
+      </w:r>
+      <w:proofErr w:type="spellEnd"/>
+    </w:p>
+    <w:p>
+      <w:pPr>
+        <w:pStyle w:val="Listenabsatz"/>
+        <w:numPr>
+          <w:ilvl w:val="0"/>
+          <w:numId w:val="21"/>
+        </w:numPr>
+        <w:rPr>
+          <w:rFonts w:ascii="Arial" w:hAnsi="Arial" w:cs="Arial"/>
+        </w:rPr>
+      </w:pPr>
+      <w:r>
+        <w:rPr>
+          <w:rFonts w:ascii="Arial" w:hAnsi="Arial" w:cs="Arial"/>
+        </w:rPr>
+        <w:t xml:space="preserve">Spielzüge analysieren </w:t>
+      </w:r>
+      <w:proofErr w:type="spellStart"/>
+      <w:r>
+        <w:rPr>
+          <w:rFonts w:ascii="Arial" w:hAnsi="Arial" w:cs="Arial"/>
+          <w:highlight w:val="yellow"/>
+        </w:rPr>
+        <w:t>lena</w:t>
+      </w:r>
+      <w:proofErr w:type="spellEnd"/>
+      <w:r>
+        <w:rPr>
+          <w:rFonts w:ascii="Arial" w:hAnsi="Arial" w:cs="Arial"/>
+          <w:highlight w:val="yellow"/>
+        </w:rPr>
+        <w:t xml:space="preserve"> g</w:t>
+      </w:r>
     </w:p>
     <w:p>
       <w:pPr>
@@ -1560,37 +1760,27 @@
         </w:rPr>
         <w:t>Q-Learning gegen Neurales Netz</w:t>
       </w:r>
-    </w:p>
-    <w:p>
-      <w:pPr>
-        <w:pStyle w:val="Listenabsatz"/>
-        <w:numPr>
-          <w:ilvl w:val="1"/>
-          <w:numId w:val="18"/>
-        </w:numPr>
-        <w:rPr>
-          <w:rFonts w:ascii="Arial" w:hAnsi="Arial" w:cs="Arial"/>
-        </w:rPr>
-      </w:pPr>
-      <w:r>
-        <w:rPr>
-          <w:rFonts w:ascii="Arial" w:hAnsi="Arial" w:cs="Arial"/>
-        </w:rPr>
-        <w:t xml:space="preserve">Gegen </w:t>
+      <w:r>
+        <w:rPr>
+          <w:rFonts w:ascii="Arial" w:hAnsi="Arial" w:cs="Arial"/>
+        </w:rPr>
+        <w:t xml:space="preserve"> </w:t>
       </w:r>
       <w:proofErr w:type="spellStart"/>
       <w:r>
         <w:rPr>
           <w:rFonts w:ascii="Arial" w:hAnsi="Arial" w:cs="Arial"/>
-        </w:rPr>
-        <w:t>ZufallsKI</w:t>
+          <w:highlight w:val="yellow"/>
+        </w:rPr>
+        <w:t>lena</w:t>
       </w:r>
       <w:proofErr w:type="spellEnd"/>
       <w:r>
         <w:rPr>
           <w:rFonts w:ascii="Arial" w:hAnsi="Arial" w:cs="Arial"/>
-        </w:rPr>
-        <w:t>?</w:t>
+          <w:highlight w:val="yellow"/>
+        </w:rPr>
+        <w:t xml:space="preserve"> k</w:t>
       </w:r>
     </w:p>
     <w:p>
@@ -1609,6 +1799,124 @@
           <w:rFonts w:ascii="Arial" w:hAnsi="Arial" w:cs="Arial"/>
         </w:rPr>
         <w:t>Ausblick</w:t>
+      </w:r>
+    </w:p>
+    <w:p>
+      <w:r>
+        <w:t xml:space="preserve">6.1) NN </w:t>
+      </w:r>
+      <w:proofErr w:type="spellStart"/>
+      <w:r>
+        <w:rPr>
+          <w:highlight w:val="yellow"/>
+        </w:rPr>
+        <w:t>lena</w:t>
+      </w:r>
+      <w:proofErr w:type="spellEnd"/>
+      <w:r>
+        <w:rPr>
+          <w:highlight w:val="yellow"/>
+        </w:rPr>
+        <w:t xml:space="preserve"> g</w:t>
+      </w:r>
+    </w:p>
+    <w:p>
+      <w:r>
+        <w:t xml:space="preserve">6.2) Q </w:t>
+      </w:r>
+    </w:p>
+    <w:p>
+      <w:pPr>
+        <w:pStyle w:val="Listenabsatz"/>
+        <w:numPr>
+          <w:ilvl w:val="0"/>
+          <w:numId w:val="22"/>
+        </w:numPr>
+      </w:pPr>
+      <w:r>
+        <w:t xml:space="preserve">Weiter trainieren </w:t>
+      </w:r>
+      <w:proofErr w:type="spellStart"/>
+      <w:r>
+        <w:rPr>
+          <w:highlight w:val="yellow"/>
+        </w:rPr>
+        <w:t>lena</w:t>
+      </w:r>
+      <w:proofErr w:type="spellEnd"/>
+      <w:r>
+        <w:rPr>
+          <w:highlight w:val="yellow"/>
+        </w:rPr>
+        <w:t xml:space="preserve"> k</w:t>
+      </w:r>
+    </w:p>
+    <w:p>
+      <w:pPr>
+        <w:pStyle w:val="Listenabsatz"/>
+        <w:numPr>
+          <w:ilvl w:val="0"/>
+          <w:numId w:val="22"/>
+        </w:numPr>
+      </w:pPr>
+      <w:r>
+        <w:t xml:space="preserve">Datenbank komprimieren </w:t>
+      </w:r>
+      <w:proofErr w:type="spellStart"/>
+      <w:r>
+        <w:rPr>
+          <w:highlight w:val="yellow"/>
+        </w:rPr>
+        <w:t>jon</w:t>
+      </w:r>
+      <w:proofErr w:type="spellEnd"/>
+    </w:p>
+    <w:p>
+      <w:pPr>
+        <w:pStyle w:val="Listenabsatz"/>
+        <w:numPr>
+          <w:ilvl w:val="0"/>
+          <w:numId w:val="22"/>
+        </w:numPr>
+      </w:pPr>
+      <w:r>
+        <w:t xml:space="preserve">Durch schnitt gegen </w:t>
+      </w:r>
+      <w:proofErr w:type="spellStart"/>
+      <w:r>
+        <w:t>maimum</w:t>
+      </w:r>
+      <w:proofErr w:type="spellEnd"/>
+      <w:r>
+        <w:t xml:space="preserve"> tauschen </w:t>
+      </w:r>
+      <w:proofErr w:type="spellStart"/>
+      <w:r>
+        <w:rPr>
+          <w:highlight w:val="yellow"/>
+        </w:rPr>
+        <w:t>jon</w:t>
+      </w:r>
+      <w:proofErr w:type="spellEnd"/>
+      <w:r>
+        <w:rPr>
+          <w:highlight w:val="yellow"/>
+        </w:rPr>
+        <w:t>/</w:t>
+      </w:r>
+      <w:proofErr w:type="spellStart"/>
+      <w:r>
+        <w:rPr>
+          <w:highlight w:val="yellow"/>
+        </w:rPr>
+        <w:t>lena</w:t>
+      </w:r>
+      <w:proofErr w:type="spellEnd"/>
+      <w:r>
+        <w:rPr>
+          <w:highlight w:val="yellow"/>
+        </w:rPr>
+        <w:t xml:space="preserve"> k</w:t>
       </w:r>
     </w:p>
     <w:sectPr>
@@ -1624,6 +1932,119 @@
 <file path=word/numbering.xml><?xml version="1.0" encoding="utf-8"?>
 <w:numbering xmlns:wpc="http://schemas.microsoft.com/office/word/2010/wordprocessingCanvas" xmlns:cx="http://schemas.microsoft.com/office/drawing/2014/chartex" xmlns:cx1="http://schemas.microsoft.com/office/drawing/2015/9/8/chartex" xmlns:cx2="http://schemas.microsoft.com/office/drawing/2015/10/21/chartex" xmlns:mc="http://schemas.openxmlformats.org/markup-compatibility/2006" xmlns:o="urn:schemas-microsoft-com:office:office" xmlns:r="http://schemas.openxmlformats.org/officeDocument/2006/relationships" xmlns:m="http://schemas.openxmlformats.org/officeDocument/2006/math" xmlns:v="urn:schemas-microsoft-com:vml" xmlns:wp14="http://schemas.microsoft.com/office/word/2010/wordprocessingDrawing" xmlns:wp="http://schemas.openxmlformats.org/drawingml/2006/wordprocessingDrawing" xmlns:w10="urn:schemas-microsoft-com:office:word" xmlns:w="http://schemas.openxmlformats.org/wordprocessingml/2006/main" xmlns:w14="http://schemas.microsoft.com/office/word/2010/wordml" xmlns:w15="http://schemas.microsoft.com/office/word/2012/wordml" xmlns:w16se="http://schemas.microsoft.com/office/word/2015/wordml/symex" xmlns:wpg="http://schemas.microsoft.com/office/word/2010/wordprocessingGroup" xmlns:wpi="http://schemas.microsoft.com/office/word/2010/wordprocessingInk" xmlns:wne="http://schemas.microsoft.com/office/word/2006/wordml" xmlns:wps="http://schemas.microsoft.com/office/word/2010/wordprocessingShape" mc:Ignorable="w14 w15 w16se wp14">
   <w:abstractNum w:abstractNumId="0" w15:restartNumberingAfterBreak="0">
+    <w:nsid w:val="066B64AF"/>
+    <w:multiLevelType w:val="hybridMultilevel"/>
+    <w:tmpl w:val="9ED6F3CC"/>
+    <w:lvl w:ilvl="0" w:tplc="04070001">
+      <w:start w:val="1"/>
+      <w:numFmt w:val="bullet"/>
+      <w:lvlText w:val=""/>
+      <w:lvlJc w:val="left"/>
+      <w:pPr>
+        <w:ind w:left="720" w:hanging="360"/>
+      </w:pPr>
+      <w:rPr>
+        <w:rFonts w:ascii="Symbol" w:hAnsi="Symbol" w:hint="default"/>
+      </w:rPr>
+    </w:lvl>
+    <w:lvl w:ilvl="1" w:tplc="04070003" w:tentative="1">
+      <w:start w:val="1"/>
+      <w:numFmt w:val="bullet"/>
+      <w:lvlText w:val="o"/>
+      <w:lvlJc w:val="left"/>
+      <w:pPr>
+        <w:ind w:left="1440" w:hanging="360"/>
+      </w:pPr>
+      <w:rPr>
+        <w:rFonts w:ascii="Courier New" w:hAnsi="Courier New" w:cs="Courier New" w:hint="default"/>
+      </w:rPr>
+    </w:lvl>
+    <w:lvl w:ilvl="2" w:tplc="04070005" w:tentative="1">
+      <w:start w:val="1"/>
+      <w:numFmt w:val="bullet"/>
+      <w:lvlText w:val=""/>
+      <w:lvlJc w:val="left"/>
+      <w:pPr>
+        <w:ind w:left="2160" w:hanging="360"/>
+      </w:pPr>
+      <w:rPr>
+        <w:rFonts w:ascii="Wingdings" w:hAnsi="Wingdings" w:hint="default"/>
+      </w:rPr>
+    </w:lvl>
+    <w:lvl w:ilvl="3" w:tplc="04070001" w:tentative="1">
+      <w:start w:val="1"/>
+      <w:numFmt w:val="bullet"/>
+      <w:lvlText w:val=""/>
+      <w:lvlJc w:val="left"/>
+      <w:pPr>
+        <w:ind w:left="2880" w:hanging="360"/>
+      </w:pPr>
+      <w:rPr>
+        <w:rFonts w:ascii="Symbol" w:hAnsi="Symbol" w:hint="default"/>
+      </w:rPr>
+    </w:lvl>
+    <w:lvl w:ilvl="4" w:tplc="04070003" w:tentative="1">
+      <w:start w:val="1"/>
+      <w:numFmt w:val="bullet"/>
+      <w:lvlText w:val="o"/>
+      <w:lvlJc w:val="left"/>
+      <w:pPr>
+        <w:ind w:left="3600" w:hanging="360"/>
+      </w:pPr>
+      <w:rPr>
+        <w:rFonts w:ascii="Courier New" w:hAnsi="Courier New" w:cs="Courier New" w:hint="default"/>
+      </w:rPr>
+    </w:lvl>
+    <w:lvl w:ilvl="5" w:tplc="04070005" w:tentative="1">
+      <w:start w:val="1"/>
+      <w:numFmt w:val="bullet"/>
+      <w:lvlText w:val=""/>
+      <w:lvlJc w:val="left"/>
+      <w:pPr>
+        <w:ind w:left="4320" w:hanging="360"/>
+      </w:pPr>
+      <w:rPr>
+        <w:rFonts w:ascii="Wingdings" w:hAnsi="Wingdings" w:hint="default"/>
+      </w:rPr>
+    </w:lvl>
+    <w:lvl w:ilvl="6" w:tplc="04070001" w:tentative="1">
+      <w:start w:val="1"/>
+      <w:numFmt w:val="bullet"/>
+      <w:lvlText w:val=""/>
+      <w:lvlJc w:val="left"/>
+      <w:pPr>
+        <w:ind w:left="5040" w:hanging="360"/>
+      </w:pPr>
+      <w:rPr>
+        <w:rFonts w:ascii="Symbol" w:hAnsi="Symbol" w:hint="default"/>
+      </w:rPr>
+    </w:lvl>
+    <w:lvl w:ilvl="7" w:tplc="04070003" w:tentative="1">
+      <w:start w:val="1"/>
+      <w:numFmt w:val="bullet"/>
+      <w:lvlText w:val="o"/>
+      <w:lvlJc w:val="left"/>
+      <w:pPr>
+        <w:ind w:left="5760" w:hanging="360"/>
+      </w:pPr>
+      <w:rPr>
+        <w:rFonts w:ascii="Courier New" w:hAnsi="Courier New" w:cs="Courier New" w:hint="default"/>
+      </w:rPr>
+    </w:lvl>
+    <w:lvl w:ilvl="8" w:tplc="04070005" w:tentative="1">
+      <w:start w:val="1"/>
+      <w:numFmt w:val="bullet"/>
+      <w:lvlText w:val=""/>
+      <w:lvlJc w:val="left"/>
+      <w:pPr>
+        <w:ind w:left="6480" w:hanging="360"/>
+      </w:pPr>
+      <w:rPr>
+        <w:rFonts w:ascii="Wingdings" w:hAnsi="Wingdings" w:hint="default"/>
+      </w:rPr>
+    </w:lvl>
+  </w:abstractNum>
+  <w:abstractNum w:abstractNumId="1" w15:restartNumberingAfterBreak="0">
     <w:nsid w:val="0841696B"/>
     <w:multiLevelType w:val="hybridMultilevel"/>
     <w:tmpl w:val="8902B4F4"/>
@@ -1736,7 +2157,7 @@
       </w:rPr>
     </w:lvl>
   </w:abstractNum>
-  <w:abstractNum w:abstractNumId="1" w15:restartNumberingAfterBreak="0">
+  <w:abstractNum w:abstractNumId="2" w15:restartNumberingAfterBreak="0">
     <w:nsid w:val="08EB5B73"/>
     <w:multiLevelType w:val="hybridMultilevel"/>
     <w:tmpl w:val="C9B4A65E"/>
@@ -1849,7 +2270,7 @@
       </w:rPr>
     </w:lvl>
   </w:abstractNum>
-  <w:abstractNum w:abstractNumId="2" w15:restartNumberingAfterBreak="0">
+  <w:abstractNum w:abstractNumId="3" w15:restartNumberingAfterBreak="0">
     <w:nsid w:val="0FC2397C"/>
     <w:multiLevelType w:val="hybridMultilevel"/>
     <w:tmpl w:val="FD069BAA"/>
@@ -1962,7 +2383,7 @@
       </w:rPr>
     </w:lvl>
   </w:abstractNum>
-  <w:abstractNum w:abstractNumId="3" w15:restartNumberingAfterBreak="0">
+  <w:abstractNum w:abstractNumId="4" w15:restartNumberingAfterBreak="0">
     <w:nsid w:val="11BE6BAA"/>
     <w:multiLevelType w:val="multilevel"/>
     <w:tmpl w:val="2A72C3CA"/>
@@ -2075,7 +2496,7 @@
       </w:rPr>
     </w:lvl>
   </w:abstractNum>
-  <w:abstractNum w:abstractNumId="4" w15:restartNumberingAfterBreak="0">
+  <w:abstractNum w:abstractNumId="5" w15:restartNumberingAfterBreak="0">
     <w:nsid w:val="149E27E5"/>
     <w:multiLevelType w:val="hybridMultilevel"/>
     <w:tmpl w:val="68AE3E3C"/>
@@ -2188,7 +2609,7 @@
       </w:rPr>
     </w:lvl>
   </w:abstractNum>
-  <w:abstractNum w:abstractNumId="5" w15:restartNumberingAfterBreak="0">
+  <w:abstractNum w:abstractNumId="6" w15:restartNumberingAfterBreak="0">
     <w:nsid w:val="14D306DF"/>
     <w:multiLevelType w:val="hybridMultilevel"/>
     <w:tmpl w:val="167CF40C"/>
@@ -2301,7 +2722,7 @@
       </w:rPr>
     </w:lvl>
   </w:abstractNum>
-  <w:abstractNum w:abstractNumId="6" w15:restartNumberingAfterBreak="0">
+  <w:abstractNum w:abstractNumId="7" w15:restartNumberingAfterBreak="0">
     <w:nsid w:val="18F5132B"/>
     <w:multiLevelType w:val="hybridMultilevel"/>
     <w:tmpl w:val="0A8E3884"/>
@@ -2414,7 +2835,7 @@
       </w:rPr>
     </w:lvl>
   </w:abstractNum>
-  <w:abstractNum w:abstractNumId="7" w15:restartNumberingAfterBreak="0">
+  <w:abstractNum w:abstractNumId="8" w15:restartNumberingAfterBreak="0">
     <w:nsid w:val="19593194"/>
     <w:multiLevelType w:val="hybridMultilevel"/>
     <w:tmpl w:val="5504EA24"/>
@@ -2527,7 +2948,7 @@
       </w:rPr>
     </w:lvl>
   </w:abstractNum>
-  <w:abstractNum w:abstractNumId="8" w15:restartNumberingAfterBreak="0">
+  <w:abstractNum w:abstractNumId="9" w15:restartNumberingAfterBreak="0">
     <w:nsid w:val="1A6A0F5A"/>
     <w:multiLevelType w:val="hybridMultilevel"/>
     <w:tmpl w:val="237CD27A"/>
@@ -2640,7 +3061,120 @@
       </w:rPr>
     </w:lvl>
   </w:abstractNum>
-  <w:abstractNum w:abstractNumId="9" w15:restartNumberingAfterBreak="0">
+  <w:abstractNum w:abstractNumId="10" w15:restartNumberingAfterBreak="0">
+    <w:nsid w:val="1C604C86"/>
+    <w:multiLevelType w:val="hybridMultilevel"/>
+    <w:tmpl w:val="D1FC35BA"/>
+    <w:lvl w:ilvl="0" w:tplc="04070001">
+      <w:start w:val="1"/>
+      <w:numFmt w:val="bullet"/>
+      <w:lvlText w:val=""/>
+      <w:lvlJc w:val="left"/>
+      <w:pPr>
+        <w:ind w:left="720" w:hanging="360"/>
+      </w:pPr>
+      <w:rPr>
+        <w:rFonts w:ascii="Symbol" w:hAnsi="Symbol" w:hint="default"/>
+      </w:rPr>
+    </w:lvl>
+    <w:lvl w:ilvl="1" w:tplc="04070003" w:tentative="1">
+      <w:start w:val="1"/>
+      <w:numFmt w:val="bullet"/>
+      <w:lvlText w:val="o"/>
+      <w:lvlJc w:val="left"/>
+      <w:pPr>
+        <w:ind w:left="1440" w:hanging="360"/>
+      </w:pPr>
+      <w:rPr>
+        <w:rFonts w:ascii="Courier New" w:hAnsi="Courier New" w:cs="Courier New" w:hint="default"/>
+      </w:rPr>
+    </w:lvl>
+    <w:lvl w:ilvl="2" w:tplc="04070005" w:tentative="1">
+      <w:start w:val="1"/>
+      <w:numFmt w:val="bullet"/>
+      <w:lvlText w:val=""/>
+      <w:lvlJc w:val="left"/>
+      <w:pPr>
+        <w:ind w:left="2160" w:hanging="360"/>
+      </w:pPr>
+      <w:rPr>
+        <w:rFonts w:ascii="Wingdings" w:hAnsi="Wingdings" w:hint="default"/>
+      </w:rPr>
+    </w:lvl>
+    <w:lvl w:ilvl="3" w:tplc="04070001" w:tentative="1">
+      <w:start w:val="1"/>
+      <w:numFmt w:val="bullet"/>
+      <w:lvlText w:val=""/>
+      <w:lvlJc w:val="left"/>
+      <w:pPr>
+        <w:ind w:left="2880" w:hanging="360"/>
+      </w:pPr>
+      <w:rPr>
+        <w:rFonts w:ascii="Symbol" w:hAnsi="Symbol" w:hint="default"/>
+      </w:rPr>
+    </w:lvl>
+    <w:lvl w:ilvl="4" w:tplc="04070003" w:tentative="1">
+      <w:start w:val="1"/>
+      <w:numFmt w:val="bullet"/>
+      <w:lvlText w:val="o"/>
+      <w:lvlJc w:val="left"/>
+      <w:pPr>
+        <w:ind w:left="3600" w:hanging="360"/>
+      </w:pPr>
+      <w:rPr>
+        <w:rFonts w:ascii="Courier New" w:hAnsi="Courier New" w:cs="Courier New" w:hint="default"/>
+      </w:rPr>
+    </w:lvl>
+    <w:lvl w:ilvl="5" w:tplc="04070005" w:tentative="1">
+      <w:start w:val="1"/>
+      <w:numFmt w:val="bullet"/>
+      <w:lvlText w:val=""/>
+      <w:lvlJc w:val="left"/>
+      <w:pPr>
+        <w:ind w:left="4320" w:hanging="360"/>
+      </w:pPr>
+      <w:rPr>
+        <w:rFonts w:ascii="Wingdings" w:hAnsi="Wingdings" w:hint="default"/>
+      </w:rPr>
+    </w:lvl>
+    <w:lvl w:ilvl="6" w:tplc="04070001" w:tentative="1">
+      <w:start w:val="1"/>
+      <w:numFmt w:val="bullet"/>
+      <w:lvlText w:val=""/>
+      <w:lvlJc w:val="left"/>
+      <w:pPr>
+        <w:ind w:left="5040" w:hanging="360"/>
+      </w:pPr>
+      <w:rPr>
+        <w:rFonts w:ascii="Symbol" w:hAnsi="Symbol" w:hint="default"/>
+      </w:rPr>
+    </w:lvl>
+    <w:lvl w:ilvl="7" w:tplc="04070003" w:tentative="1">
+      <w:start w:val="1"/>
+      <w:numFmt w:val="bullet"/>
+      <w:lvlText w:val="o"/>
+      <w:lvlJc w:val="left"/>
+      <w:pPr>
+        <w:ind w:left="5760" w:hanging="360"/>
+      </w:pPr>
+      <w:rPr>
+        <w:rFonts w:ascii="Courier New" w:hAnsi="Courier New" w:cs="Courier New" w:hint="default"/>
+      </w:rPr>
+    </w:lvl>
+    <w:lvl w:ilvl="8" w:tplc="04070005" w:tentative="1">
+      <w:start w:val="1"/>
+      <w:numFmt w:val="bullet"/>
+      <w:lvlText w:val=""/>
+      <w:lvlJc w:val="left"/>
+      <w:pPr>
+        <w:ind w:left="6480" w:hanging="360"/>
+      </w:pPr>
+      <w:rPr>
+        <w:rFonts w:ascii="Wingdings" w:hAnsi="Wingdings" w:hint="default"/>
+      </w:rPr>
+    </w:lvl>
+  </w:abstractNum>
+  <w:abstractNum w:abstractNumId="11" w15:restartNumberingAfterBreak="0">
     <w:nsid w:val="1F147714"/>
     <w:multiLevelType w:val="hybridMultilevel"/>
     <w:tmpl w:val="2032A336"/>
@@ -2753,7 +3287,7 @@
       </w:rPr>
     </w:lvl>
   </w:abstractNum>
-  <w:abstractNum w:abstractNumId="10" w15:restartNumberingAfterBreak="0">
+  <w:abstractNum w:abstractNumId="12" w15:restartNumberingAfterBreak="0">
     <w:nsid w:val="250310FD"/>
     <w:multiLevelType w:val="hybridMultilevel"/>
     <w:tmpl w:val="40E2995C"/>
@@ -2845,7 +3379,7 @@
       </w:pPr>
     </w:lvl>
   </w:abstractNum>
-  <w:abstractNum w:abstractNumId="11" w15:restartNumberingAfterBreak="0">
+  <w:abstractNum w:abstractNumId="13" w15:restartNumberingAfterBreak="0">
     <w:nsid w:val="2A5E2389"/>
     <w:multiLevelType w:val="hybridMultilevel"/>
     <w:tmpl w:val="0382E01C"/>
@@ -2958,7 +3492,7 @@
       </w:rPr>
     </w:lvl>
   </w:abstractNum>
-  <w:abstractNum w:abstractNumId="12" w15:restartNumberingAfterBreak="0">
+  <w:abstractNum w:abstractNumId="14" w15:restartNumberingAfterBreak="0">
     <w:nsid w:val="2B546609"/>
     <w:multiLevelType w:val="multilevel"/>
     <w:tmpl w:val="44921FDE"/>
@@ -3071,7 +3605,7 @@
       </w:rPr>
     </w:lvl>
   </w:abstractNum>
-  <w:abstractNum w:abstractNumId="13" w15:restartNumberingAfterBreak="0">
+  <w:abstractNum w:abstractNumId="15" w15:restartNumberingAfterBreak="0">
     <w:nsid w:val="2FF91E06"/>
     <w:multiLevelType w:val="hybridMultilevel"/>
     <w:tmpl w:val="DCC63A2C"/>
@@ -3184,7 +3718,7 @@
       </w:rPr>
     </w:lvl>
   </w:abstractNum>
-  <w:abstractNum w:abstractNumId="14" w15:restartNumberingAfterBreak="0">
+  <w:abstractNum w:abstractNumId="16" w15:restartNumberingAfterBreak="0">
     <w:nsid w:val="38D20A31"/>
     <w:multiLevelType w:val="hybridMultilevel"/>
     <w:tmpl w:val="482C440E"/>
@@ -3297,7 +3831,7 @@
       </w:rPr>
     </w:lvl>
   </w:abstractNum>
-  <w:abstractNum w:abstractNumId="15" w15:restartNumberingAfterBreak="0">
+  <w:abstractNum w:abstractNumId="17" w15:restartNumberingAfterBreak="0">
     <w:nsid w:val="40FC4B43"/>
     <w:multiLevelType w:val="hybridMultilevel"/>
     <w:tmpl w:val="8AE8623C"/>
@@ -3410,7 +3944,7 @@
       </w:rPr>
     </w:lvl>
   </w:abstractNum>
-  <w:abstractNum w:abstractNumId="16" w15:restartNumberingAfterBreak="0">
+  <w:abstractNum w:abstractNumId="18" w15:restartNumberingAfterBreak="0">
     <w:nsid w:val="4DCE1C68"/>
     <w:multiLevelType w:val="hybridMultilevel"/>
     <w:tmpl w:val="0240D41E"/>
@@ -3523,7 +4057,7 @@
       </w:rPr>
     </w:lvl>
   </w:abstractNum>
-  <w:abstractNum w:abstractNumId="17" w15:restartNumberingAfterBreak="0">
+  <w:abstractNum w:abstractNumId="19" w15:restartNumberingAfterBreak="0">
     <w:nsid w:val="610377DB"/>
     <w:multiLevelType w:val="hybridMultilevel"/>
     <w:tmpl w:val="CD745890"/>
@@ -3615,7 +4149,7 @@
       </w:pPr>
     </w:lvl>
   </w:abstractNum>
-  <w:abstractNum w:abstractNumId="18" w15:restartNumberingAfterBreak="0">
+  <w:abstractNum w:abstractNumId="20" w15:restartNumberingAfterBreak="0">
     <w:nsid w:val="70BE6EBB"/>
     <w:multiLevelType w:val="multilevel"/>
     <w:tmpl w:val="B0C26EE8"/>
@@ -3728,7 +4262,7 @@
       </w:rPr>
     </w:lvl>
   </w:abstractNum>
-  <w:abstractNum w:abstractNumId="19" w15:restartNumberingAfterBreak="0">
+  <w:abstractNum w:abstractNumId="21" w15:restartNumberingAfterBreak="0">
     <w:nsid w:val="7FF102DA"/>
     <w:multiLevelType w:val="multilevel"/>
     <w:tmpl w:val="42120FAC"/>
@@ -3842,64 +4376,70 @@
     </w:lvl>
   </w:abstractNum>
   <w:num w:numId="1">
+    <w:abstractNumId w:val="9"/>
+  </w:num>
+  <w:num w:numId="2">
+    <w:abstractNumId w:val="13"/>
+  </w:num>
+  <w:num w:numId="3">
+    <w:abstractNumId w:val="2"/>
+  </w:num>
+  <w:num w:numId="4">
+    <w:abstractNumId w:val="11"/>
+  </w:num>
+  <w:num w:numId="5">
+    <w:abstractNumId w:val="15"/>
+  </w:num>
+  <w:num w:numId="6">
+    <w:abstractNumId w:val="3"/>
+  </w:num>
+  <w:num w:numId="7">
+    <w:abstractNumId w:val="12"/>
+  </w:num>
+  <w:num w:numId="8">
+    <w:abstractNumId w:val="17"/>
+  </w:num>
+  <w:num w:numId="9">
     <w:abstractNumId w:val="8"/>
   </w:num>
-  <w:num w:numId="2">
-    <w:abstractNumId w:val="11"/>
+  <w:num w:numId="10">
+    <w:abstractNumId w:val="18"/>
   </w:num>
-  <w:num w:numId="3">
+  <w:num w:numId="11">
+    <w:abstractNumId w:val="16"/>
+  </w:num>
+  <w:num w:numId="12">
+    <w:abstractNumId w:val="5"/>
+  </w:num>
+  <w:num w:numId="13">
     <w:abstractNumId w:val="1"/>
   </w:num>
-  <w:num w:numId="4">
-    <w:abstractNumId w:val="9"/>
+  <w:num w:numId="14">
+    <w:abstractNumId w:val="4"/>
   </w:num>
-  <w:num w:numId="5">
-    <w:abstractNumId w:val="13"/>
+  <w:num w:numId="15">
+    <w:abstractNumId w:val="21"/>
   </w:num>
-  <w:num w:numId="6">
-    <w:abstractNumId w:val="2"/>
+  <w:num w:numId="16">
+    <w:abstractNumId w:val="14"/>
   </w:num>
-  <w:num w:numId="7">
-    <w:abstractNumId w:val="10"/>
+  <w:num w:numId="17">
+    <w:abstractNumId w:val="19"/>
   </w:num>
-  <w:num w:numId="8">
-    <w:abstractNumId w:val="15"/>
+  <w:num w:numId="18">
+    <w:abstractNumId w:val="20"/>
   </w:num>
-  <w:num w:numId="9">
+  <w:num w:numId="19">
+    <w:abstractNumId w:val="6"/>
+  </w:num>
+  <w:num w:numId="20">
     <w:abstractNumId w:val="7"/>
   </w:num>
-  <w:num w:numId="10">
-    <w:abstractNumId w:val="16"/>
-  </w:num>
-  <w:num w:numId="11">
-    <w:abstractNumId w:val="14"/>
-  </w:num>
-  <w:num w:numId="12">
-    <w:abstractNumId w:val="4"/>
-  </w:num>
-  <w:num w:numId="13">
+  <w:num w:numId="21">
     <w:abstractNumId w:val="0"/>
   </w:num>
-  <w:num w:numId="14">
-    <w:abstractNumId w:val="3"/>
-  </w:num>
-  <w:num w:numId="15">
-    <w:abstractNumId w:val="19"/>
-  </w:num>
-  <w:num w:numId="16">
-    <w:abstractNumId w:val="12"/>
-  </w:num>
-  <w:num w:numId="17">
-    <w:abstractNumId w:val="17"/>
-  </w:num>
-  <w:num w:numId="18">
-    <w:abstractNumId w:val="18"/>
-  </w:num>
-  <w:num w:numId="19">
-    <w:abstractNumId w:val="5"/>
-  </w:num>
-  <w:num w:numId="20">
-    <w:abstractNumId w:val="6"/>
+  <w:num w:numId="22">
+    <w:abstractNumId w:val="10"/>
   </w:num>
 </w:numbering>
 </file>

</xml_diff>